<commit_message>
Starting Data Types and Conditionals
</commit_message>
<xml_diff>
--- a/TOP/Javascript.docx
+++ b/TOP/Javascript.docx
@@ -9025,13 +9025,152 @@
       <w:pPr>
         <w:rPr>
           <w:rFonts w:ascii="Calibri" w:hAnsi="Calibri" w:cs="Calibri"/>
-        </w:rPr>
-      </w:pPr>
-      <w:r>
-        <w:rPr>
-          <w:rFonts w:ascii="Calibri" w:hAnsi="Calibri" w:cs="Calibri"/>
-          <w:highlight w:val="yellow"/>
-        </w:rPr>
+          <w:highlight w:val="green"/>
+        </w:rPr>
+      </w:pPr>
+      <w:r>
+        <w:rPr>
+          <w:rFonts w:ascii="Calibri" w:hAnsi="Calibri" w:cs="Calibri"/>
+          <w:highlight w:val="green"/>
+        </w:rPr>
+        <w:t xml:space="preserve">Strict </w:t>
+      </w:r>
+      <w:r>
+        <w:rPr>
+          <w:rFonts w:ascii="Calibri" w:hAnsi="Calibri" w:cs="Calibri"/>
+          <w:highlight w:val="green"/>
+        </w:rPr>
+        <w:t xml:space="preserve">equality === </w:t>
+      </w:r>
+      <w:r>
+        <w:rPr>
+          <w:rFonts w:ascii="Calibri" w:hAnsi="Calibri" w:cs="Calibri"/>
+          <w:highlight w:val="green"/>
+        </w:rPr>
+        <w:t xml:space="preserve">value and </w:t>
+      </w:r>
+      <w:proofErr w:type="spellStart"/>
+      <w:r>
+        <w:rPr>
+          <w:rFonts w:ascii="Calibri" w:hAnsi="Calibri" w:cs="Calibri"/>
+          <w:highlight w:val="green"/>
+        </w:rPr>
+        <w:t>typeof</w:t>
+      </w:r>
+      <w:proofErr w:type="spellEnd"/>
+      <w:r>
+        <w:rPr>
+          <w:rFonts w:ascii="Calibri" w:hAnsi="Calibri" w:cs="Calibri"/>
+          <w:highlight w:val="green"/>
+        </w:rPr>
+        <w:t xml:space="preserve"> must be same.</w:t>
+      </w:r>
+      <w:r>
+        <w:rPr>
+          <w:rFonts w:ascii="Calibri" w:hAnsi="Calibri" w:cs="Calibri"/>
+          <w:highlight w:val="green"/>
+        </w:rPr>
+        <w:t xml:space="preserve"> Use this one as it’s more accurate</w:t>
+      </w:r>
+      <w:r>
+        <w:rPr>
+          <w:rFonts w:ascii="Calibri" w:hAnsi="Calibri" w:cs="Calibri"/>
+          <w:highlight w:val="green"/>
+        </w:rPr>
+        <w:t xml:space="preserve"> usually</w:t>
+      </w:r>
+      <w:r>
+        <w:rPr>
+          <w:rFonts w:ascii="Calibri" w:hAnsi="Calibri" w:cs="Calibri"/>
+          <w:highlight w:val="green"/>
+        </w:rPr>
+        <w:t>!</w:t>
+      </w:r>
+    </w:p>
+    <w:p>
+      <w:pPr>
+        <w:rPr>
+          <w:rFonts w:ascii="Calibri" w:hAnsi="Calibri" w:cs="Calibri"/>
+        </w:rPr>
+      </w:pPr>
+      <w:r>
+        <w:rPr>
+          <w:rFonts w:ascii="Calibri" w:hAnsi="Calibri" w:cs="Calibri"/>
+          <w:highlight w:val="green"/>
+        </w:rPr>
+        <w:t xml:space="preserve">Non-Strict equality == </w:t>
+      </w:r>
+      <w:r>
+        <w:rPr>
+          <w:rFonts w:ascii="Calibri" w:hAnsi="Calibri" w:cs="Calibri"/>
+          <w:highlight w:val="green"/>
+        </w:rPr>
+        <w:t xml:space="preserve">value </w:t>
+      </w:r>
+      <w:r>
+        <w:rPr>
+          <w:rFonts w:ascii="Calibri" w:hAnsi="Calibri" w:cs="Calibri"/>
+          <w:highlight w:val="green"/>
+        </w:rPr>
+        <w:t xml:space="preserve">but not </w:t>
+      </w:r>
+      <w:proofErr w:type="spellStart"/>
+      <w:r>
+        <w:rPr>
+          <w:rFonts w:ascii="Calibri" w:hAnsi="Calibri" w:cs="Calibri"/>
+          <w:highlight w:val="green"/>
+        </w:rPr>
+        <w:t>typeof</w:t>
+      </w:r>
+      <w:proofErr w:type="spellEnd"/>
+      <w:r>
+        <w:rPr>
+          <w:rFonts w:ascii="Calibri" w:hAnsi="Calibri" w:cs="Calibri"/>
+          <w:highlight w:val="green"/>
+        </w:rPr>
+        <w:t xml:space="preserve"> </w:t>
+      </w:r>
+      <w:r>
+        <w:rPr>
+          <w:rFonts w:ascii="Calibri" w:hAnsi="Calibri" w:cs="Calibri"/>
+          <w:highlight w:val="green"/>
+        </w:rPr>
+        <w:t xml:space="preserve">is the </w:t>
+      </w:r>
+      <w:r>
+        <w:rPr>
+          <w:rFonts w:ascii="Calibri" w:hAnsi="Calibri" w:cs="Calibri"/>
+          <w:highlight w:val="green"/>
+        </w:rPr>
+        <w:t>same</w:t>
+      </w:r>
+      <w:r>
+        <w:rPr>
+          <w:rFonts w:ascii="Calibri" w:hAnsi="Calibri" w:cs="Calibri"/>
+          <w:highlight w:val="green"/>
+        </w:rPr>
+        <w:t>. Hardly need to use this.</w:t>
+      </w:r>
+    </w:p>
+    <w:p>
+      <w:pPr>
+        <w:rPr>
+          <w:rFonts w:ascii="Calibri" w:hAnsi="Calibri" w:cs="Calibri"/>
+        </w:rPr>
+      </w:pPr>
+    </w:p>
+    <w:p>
+      <w:pPr>
+        <w:rPr>
+          <w:rFonts w:ascii="Calibri" w:hAnsi="Calibri" w:cs="Calibri"/>
+        </w:rPr>
+      </w:pPr>
+      <w:r>
+        <w:rPr>
+          <w:rFonts w:ascii="Calibri" w:hAnsi="Calibri" w:cs="Calibri"/>
+          <w:highlight w:val="yellow"/>
+        </w:rPr>
+        <w:lastRenderedPageBreak/>
         <w:t>True and false</w:t>
       </w:r>
       <w:r>
@@ -9083,7 +9222,6 @@
           <w:bCs/>
           <w:color w:val="auto"/>
         </w:rPr>
-        <w:lastRenderedPageBreak/>
         <w:t xml:space="preserve">Some </w:t>
       </w:r>
       <w:r>
@@ -9814,6 +9952,7 @@
           <w:rFonts w:ascii="Calibri" w:hAnsi="Calibri" w:cs="Calibri"/>
           <w:highlight w:val="green"/>
         </w:rPr>
+        <w:lastRenderedPageBreak/>
         <w:t xml:space="preserve">Here unary pluses are applied first, they convert strings to numbers, and then the binary plus sums them </w:t>
       </w:r>
       <w:r>
@@ -9843,7 +9982,6 @@
           <w:rFonts w:ascii="Calibri" w:hAnsi="Calibri" w:cs="Calibri"/>
           <w:highlight w:val="green"/>
         </w:rPr>
-        <w:lastRenderedPageBreak/>
         <w:t>Here’s </w:t>
       </w:r>
       <w:hyperlink r:id="rId14" w:history="1">
@@ -10172,35 +10310,1231 @@
         <w:rPr>
           <w:rFonts w:ascii="Calibri" w:hAnsi="Calibri" w:cs="Calibri"/>
         </w:rPr>
+        <w:t xml:space="preserve">To write </w:t>
+      </w:r>
+      <w:r>
+        <w:rPr>
+          <w:rFonts w:ascii="Calibri" w:hAnsi="Calibri" w:cs="Calibri"/>
+          <w:highlight w:val="yellow"/>
+        </w:rPr>
+        <w:t>clean code,</w:t>
+      </w:r>
+      <w:r>
+        <w:rPr>
+          <w:rFonts w:ascii="Calibri" w:hAnsi="Calibri" w:cs="Calibri"/>
+        </w:rPr>
+        <w:t xml:space="preserve"> w</w:t>
+      </w:r>
+      <w:r>
+        <w:rPr>
+          <w:rFonts w:ascii="Calibri" w:hAnsi="Calibri" w:cs="Calibri"/>
+        </w:rPr>
+        <w:t xml:space="preserve">e advise a style of </w:t>
+      </w:r>
+      <w:r>
+        <w:rPr>
+          <w:rFonts w:ascii="Calibri" w:hAnsi="Calibri" w:cs="Calibri"/>
+          <w:highlight w:val="yellow"/>
+        </w:rPr>
+        <w:t>“one line – one action”</w:t>
+      </w:r>
+      <w:r>
+        <w:rPr>
+          <w:rFonts w:ascii="Calibri" w:hAnsi="Calibri" w:cs="Calibri"/>
+        </w:rPr>
+        <w:t>:</w:t>
+      </w:r>
+    </w:p>
+    <w:p>
+      <w:pPr>
+        <w:rPr>
+          <w:rFonts w:ascii="Consolas" w:hAnsi="Consolas" w:cs="Calibri"/>
+          <w:sz w:val="22"/>
+          <w:szCs w:val="22"/>
+          <w:highlight w:val="cyan"/>
+        </w:rPr>
+      </w:pPr>
+      <w:r>
+        <w:rPr>
+          <w:rFonts w:ascii="Consolas" w:hAnsi="Consolas" w:cs="Calibri"/>
+          <w:sz w:val="22"/>
+          <w:szCs w:val="22"/>
+          <w:highlight w:val="cyan"/>
+        </w:rPr>
+        <w:t>let counter = 1;</w:t>
+      </w:r>
+    </w:p>
+    <w:p>
+      <w:pPr>
+        <w:rPr>
+          <w:rFonts w:ascii="Consolas" w:hAnsi="Consolas" w:cs="Calibri"/>
+          <w:sz w:val="22"/>
+          <w:szCs w:val="22"/>
+          <w:highlight w:val="cyan"/>
+        </w:rPr>
+      </w:pPr>
+      <w:r>
+        <w:rPr>
+          <w:rFonts w:ascii="Consolas" w:hAnsi="Consolas" w:cs="Calibri"/>
+          <w:sz w:val="22"/>
+          <w:szCs w:val="22"/>
+          <w:highlight w:val="cyan"/>
+        </w:rPr>
+        <w:t>alert( 2 * counter );</w:t>
+      </w:r>
+    </w:p>
+    <w:p>
+      <w:pPr>
+        <w:rPr>
+          <w:rFonts w:ascii="Consolas" w:hAnsi="Consolas" w:cs="Calibri"/>
+          <w:sz w:val="22"/>
+          <w:szCs w:val="22"/>
+        </w:rPr>
+      </w:pPr>
+      <w:r>
+        <w:rPr>
+          <w:rFonts w:ascii="Consolas" w:hAnsi="Consolas" w:cs="Calibri"/>
+          <w:sz w:val="22"/>
+          <w:szCs w:val="22"/>
+          <w:highlight w:val="cyan"/>
+        </w:rPr>
+        <w:t>counter++;</w:t>
+      </w:r>
+    </w:p>
+    <w:p>
+      <w:pPr>
+        <w:rPr>
+          <w:rFonts w:ascii="Consolas" w:hAnsi="Consolas" w:cs="Calibri"/>
+          <w:sz w:val="22"/>
+          <w:szCs w:val="22"/>
+        </w:rPr>
+      </w:pPr>
+    </w:p>
+    <w:p>
+      <w:pPr>
+        <w:rPr>
+          <w:rFonts w:ascii="Calibri" w:hAnsi="Calibri" w:cs="Calibri"/>
+        </w:rPr>
+      </w:pPr>
+      <w:r>
+        <w:rPr>
+          <w:rFonts w:ascii="Calibri" w:hAnsi="Calibri" w:cs="Calibri"/>
+        </w:rPr>
+        <w:t xml:space="preserve">The </w:t>
+      </w:r>
+      <w:r>
+        <w:rPr>
+          <w:rFonts w:ascii="Calibri" w:hAnsi="Calibri" w:cs="Calibri"/>
+          <w:highlight w:val="yellow"/>
+        </w:rPr>
+        <w:t>comma operator , is one of the rarest and most unusual operators</w:t>
+      </w:r>
+      <w:r>
+        <w:rPr>
+          <w:rFonts w:ascii="Calibri" w:hAnsi="Calibri" w:cs="Calibri"/>
+        </w:rPr>
+        <w:t xml:space="preserve">. </w:t>
+      </w:r>
+      <w:r>
+        <w:rPr>
+          <w:rFonts w:ascii="Calibri" w:hAnsi="Calibri" w:cs="Calibri"/>
+          <w:highlight w:val="yellow"/>
+        </w:rPr>
+        <w:t>Sometimes</w:t>
+      </w:r>
+      <w:r>
+        <w:rPr>
+          <w:rFonts w:ascii="Calibri" w:hAnsi="Calibri" w:cs="Calibri"/>
+        </w:rPr>
+        <w:t xml:space="preserve">, it’s </w:t>
+      </w:r>
+      <w:r>
+        <w:rPr>
+          <w:rFonts w:ascii="Calibri" w:hAnsi="Calibri" w:cs="Calibri"/>
+          <w:highlight w:val="yellow"/>
+        </w:rPr>
+        <w:t>used</w:t>
+      </w:r>
+      <w:r>
+        <w:rPr>
+          <w:rFonts w:ascii="Calibri" w:hAnsi="Calibri" w:cs="Calibri"/>
+        </w:rPr>
+        <w:t xml:space="preserve"> </w:t>
+      </w:r>
+      <w:r>
+        <w:rPr>
+          <w:rFonts w:ascii="Calibri" w:hAnsi="Calibri" w:cs="Calibri"/>
+          <w:highlight w:val="yellow"/>
+        </w:rPr>
+        <w:t>to write shorter code</w:t>
+      </w:r>
+      <w:r>
+        <w:rPr>
+          <w:rFonts w:ascii="Calibri" w:hAnsi="Calibri" w:cs="Calibri"/>
+        </w:rPr>
+        <w:t>, so we need to know it in order to understand what’s going on.</w:t>
+      </w:r>
+    </w:p>
+    <w:p>
+      <w:pPr>
+        <w:rPr>
+          <w:rFonts w:ascii="Calibri" w:hAnsi="Calibri" w:cs="Calibri"/>
+        </w:rPr>
+      </w:pPr>
+      <w:r>
+        <w:rPr>
+          <w:rFonts w:ascii="Calibri" w:hAnsi="Calibri" w:cs="Calibri"/>
+        </w:rPr>
+        <w:t xml:space="preserve">The comma operator allows us to </w:t>
+      </w:r>
+      <w:r>
+        <w:rPr>
+          <w:rFonts w:ascii="Calibri" w:hAnsi="Calibri" w:cs="Calibri"/>
+          <w:highlight w:val="yellow"/>
+        </w:rPr>
+        <w:t>evaluate several expressions, dividing them with a comma ,</w:t>
+      </w:r>
+      <w:r>
+        <w:rPr>
+          <w:rFonts w:ascii="Calibri" w:hAnsi="Calibri" w:cs="Calibri"/>
+        </w:rPr>
+        <w:t xml:space="preserve">. </w:t>
+      </w:r>
+      <w:r>
+        <w:rPr>
+          <w:rFonts w:ascii="Calibri" w:hAnsi="Calibri" w:cs="Calibri"/>
+          <w:highlight w:val="yellow"/>
+        </w:rPr>
+        <w:t>Each of them is evaluated but only the result of the last one is returned</w:t>
+      </w:r>
+      <w:r>
+        <w:rPr>
+          <w:rFonts w:ascii="Calibri" w:hAnsi="Calibri" w:cs="Calibri"/>
+        </w:rPr>
+        <w:t>:</w:t>
+      </w:r>
+    </w:p>
+    <w:p>
+      <w:pPr>
+        <w:rPr>
+          <w:rFonts w:ascii="Calibri" w:hAnsi="Calibri" w:cs="Calibri"/>
+        </w:rPr>
+      </w:pPr>
+    </w:p>
+    <w:p>
+      <w:pPr>
+        <w:rPr>
+          <w:rFonts w:ascii="Consolas" w:hAnsi="Consolas" w:cs="Calibri"/>
+          <w:sz w:val="22"/>
+          <w:szCs w:val="22"/>
+          <w:highlight w:val="cyan"/>
+        </w:rPr>
+      </w:pPr>
+      <w:r>
+        <w:rPr>
+          <w:rFonts w:ascii="Consolas" w:hAnsi="Consolas" w:cs="Calibri"/>
+          <w:sz w:val="22"/>
+          <w:szCs w:val="22"/>
+          <w:highlight w:val="cyan"/>
+        </w:rPr>
+        <w:t>let a = (1 + 2, 3 + 4);</w:t>
+      </w:r>
+    </w:p>
+    <w:p>
+      <w:pPr>
+        <w:rPr>
+          <w:rFonts w:ascii="Consolas" w:hAnsi="Consolas" w:cs="Calibri"/>
+          <w:sz w:val="22"/>
+          <w:szCs w:val="22"/>
+          <w:highlight w:val="cyan"/>
+        </w:rPr>
+      </w:pPr>
+    </w:p>
+    <w:p>
+      <w:pPr>
+        <w:rPr>
+          <w:rFonts w:ascii="Consolas" w:hAnsi="Consolas" w:cs="Calibri"/>
+          <w:sz w:val="22"/>
+          <w:szCs w:val="22"/>
+        </w:rPr>
+      </w:pPr>
+      <w:r>
+        <w:rPr>
+          <w:rFonts w:ascii="Consolas" w:hAnsi="Consolas" w:cs="Calibri"/>
+          <w:sz w:val="22"/>
+          <w:szCs w:val="22"/>
+          <w:highlight w:val="cyan"/>
+        </w:rPr>
+        <w:t xml:space="preserve">alert( a ); // 7 </w:t>
+      </w:r>
+    </w:p>
+    <w:p>
+      <w:pPr>
+        <w:rPr>
+          <w:rFonts w:ascii="Consolas" w:hAnsi="Consolas" w:cs="Calibri"/>
+          <w:sz w:val="22"/>
+          <w:szCs w:val="22"/>
+        </w:rPr>
+      </w:pPr>
+    </w:p>
+    <w:p>
+      <w:pPr>
+        <w:rPr>
+          <w:rFonts w:ascii="Calibri" w:hAnsi="Calibri" w:cs="Calibri"/>
+        </w:rPr>
+      </w:pPr>
+      <w:r>
+        <w:rPr>
+          <w:rFonts w:ascii="Calibri" w:hAnsi="Calibri" w:cs="Calibri"/>
+        </w:rPr>
+        <w:t>Here</w:t>
+      </w:r>
+      <w:r>
+        <w:rPr>
+          <w:rFonts w:ascii="Calibri" w:hAnsi="Calibri" w:cs="Calibri"/>
+          <w:highlight w:val="yellow"/>
+        </w:rPr>
+        <w:t>, the first expression 1 + 2 is evaluated and its result is thrown away. Then, 3 + 4 is evaluated and returned as the result</w:t>
+      </w:r>
+      <w:r>
+        <w:rPr>
+          <w:rFonts w:ascii="Calibri" w:hAnsi="Calibri" w:cs="Calibri"/>
+        </w:rPr>
+        <w:t>.</w:t>
+      </w:r>
+    </w:p>
+    <w:p>
+      <w:pPr>
+        <w:rPr>
+          <w:rFonts w:ascii="Calibri" w:hAnsi="Calibri" w:cs="Calibri"/>
+        </w:rPr>
+      </w:pPr>
+    </w:p>
+    <w:p>
+      <w:pPr>
+        <w:rPr>
+          <w:rFonts w:ascii="Calibri" w:hAnsi="Calibri" w:cs="Calibri"/>
+        </w:rPr>
+      </w:pPr>
+      <w:r>
+        <w:rPr>
+          <w:rFonts w:ascii="Calibri" w:hAnsi="Calibri" w:cs="Calibri"/>
+        </w:rPr>
+        <w:t xml:space="preserve">Please note that the </w:t>
+      </w:r>
+      <w:r>
+        <w:rPr>
+          <w:rFonts w:ascii="Calibri" w:hAnsi="Calibri" w:cs="Calibri"/>
+          <w:highlight w:val="yellow"/>
+        </w:rPr>
+        <w:t>comma operator has very low precedence, lower than =, so parentheses are important in the example</w:t>
+      </w:r>
+      <w:r>
+        <w:rPr>
+          <w:rFonts w:ascii="Calibri" w:hAnsi="Calibri" w:cs="Calibri"/>
+        </w:rPr>
+        <w:t xml:space="preserve"> above.</w:t>
+      </w:r>
+    </w:p>
+    <w:p>
+      <w:pPr>
+        <w:rPr>
+          <w:rFonts w:ascii="Calibri" w:hAnsi="Calibri" w:cs="Calibri"/>
+        </w:rPr>
+      </w:pPr>
+      <w:r>
+        <w:rPr>
+          <w:rFonts w:ascii="Calibri" w:hAnsi="Calibri" w:cs="Calibri"/>
+        </w:rPr>
+        <w:t>Without them: a = 1 + 2, 3 + 4 evaluates + first, summing the numbers into a = 3, 7, then the assignment operator = assigns a = 3, and the rest is ignored. It’s like (a = 1 + 2), 3 + 4.</w:t>
+      </w:r>
+    </w:p>
+    <w:p>
+      <w:pPr>
+        <w:rPr>
+          <w:rFonts w:ascii="Calibri" w:hAnsi="Calibri" w:cs="Calibri"/>
+        </w:rPr>
+      </w:pPr>
+    </w:p>
+    <w:p>
+      <w:pPr>
+        <w:pStyle w:val="Heading2"/>
+        <w:jc w:val="center"/>
+        <w:rPr>
+          <w:b/>
+          <w:bCs/>
+          <w:color w:val="auto"/>
+        </w:rPr>
+      </w:pPr>
+    </w:p>
+    <w:p>
+      <w:pPr>
+        <w:pStyle w:val="Heading2"/>
+        <w:jc w:val="center"/>
+        <w:rPr>
+          <w:b/>
+          <w:bCs/>
+          <w:color w:val="auto"/>
+        </w:rPr>
+      </w:pPr>
+    </w:p>
+    <w:p>
+      <w:pPr>
+        <w:pStyle w:val="Heading2"/>
+        <w:jc w:val="center"/>
+        <w:rPr>
+          <w:b/>
+          <w:bCs/>
+          <w:color w:val="auto"/>
+        </w:rPr>
+      </w:pPr>
+    </w:p>
+    <w:p>
+      <w:pPr>
+        <w:pStyle w:val="Heading2"/>
+        <w:jc w:val="center"/>
+        <w:rPr>
+          <w:b/>
+          <w:bCs/>
+          <w:color w:val="auto"/>
+        </w:rPr>
+      </w:pPr>
+      <w:r>
+        <w:rPr>
+          <w:b/>
+          <w:bCs/>
+          <w:color w:val="auto"/>
+        </w:rPr>
+        <w:t>Data Types and Conditionals</w:t>
+      </w:r>
+    </w:p>
+    <w:p>
+      <w:pPr>
+        <w:rPr>
+          <w:rFonts w:ascii="Calibri" w:hAnsi="Calibri" w:cs="Calibri"/>
+        </w:rPr>
+      </w:pPr>
+    </w:p>
+    <w:p>
+      <w:pPr>
+        <w:rPr>
+          <w:rFonts w:ascii="Calibri" w:hAnsi="Calibri" w:cs="Calibri"/>
+        </w:rPr>
+      </w:pPr>
+      <w:r>
+        <w:rPr>
+          <w:rFonts w:ascii="Calibri" w:hAnsi="Calibri" w:cs="Calibri"/>
+        </w:rPr>
+        <w:t xml:space="preserve">A </w:t>
+      </w:r>
+      <w:r>
+        <w:rPr>
+          <w:rFonts w:ascii="Calibri" w:hAnsi="Calibri" w:cs="Calibri"/>
+          <w:highlight w:val="yellow"/>
+        </w:rPr>
+        <w:t>value in JavaScript</w:t>
+      </w:r>
+      <w:r>
+        <w:rPr>
+          <w:rFonts w:ascii="Calibri" w:hAnsi="Calibri" w:cs="Calibri"/>
+        </w:rPr>
+        <w:t xml:space="preserve"> is always of a </w:t>
+      </w:r>
+      <w:r>
+        <w:rPr>
+          <w:rFonts w:ascii="Calibri" w:hAnsi="Calibri" w:cs="Calibri"/>
+          <w:highlight w:val="yellow"/>
+        </w:rPr>
+        <w:t xml:space="preserve">certain </w:t>
+      </w:r>
+      <w:r>
+        <w:rPr>
+          <w:rFonts w:ascii="Calibri" w:hAnsi="Calibri" w:cs="Calibri"/>
+          <w:highlight w:val="yellow"/>
+        </w:rPr>
+        <w:t xml:space="preserve">data </w:t>
+      </w:r>
+      <w:r>
+        <w:rPr>
+          <w:rFonts w:ascii="Calibri" w:hAnsi="Calibri" w:cs="Calibri"/>
+          <w:highlight w:val="yellow"/>
+        </w:rPr>
+        <w:t>type</w:t>
+      </w:r>
+      <w:r>
+        <w:rPr>
+          <w:rFonts w:ascii="Calibri" w:hAnsi="Calibri" w:cs="Calibri"/>
+        </w:rPr>
+        <w:t xml:space="preserve">. </w:t>
+      </w:r>
+      <w:r>
+        <w:rPr>
+          <w:rFonts w:ascii="Calibri" w:hAnsi="Calibri" w:cs="Calibri"/>
+        </w:rPr>
+        <w:t>E.g.</w:t>
+      </w:r>
+      <w:r>
+        <w:rPr>
+          <w:rFonts w:ascii="Calibri" w:hAnsi="Calibri" w:cs="Calibri"/>
+        </w:rPr>
+        <w:t xml:space="preserve"> a </w:t>
+      </w:r>
+      <w:r>
+        <w:rPr>
+          <w:rFonts w:ascii="Calibri" w:hAnsi="Calibri" w:cs="Calibri"/>
+          <w:highlight w:val="yellow"/>
+        </w:rPr>
+        <w:t>string</w:t>
+      </w:r>
+      <w:r>
+        <w:rPr>
+          <w:rFonts w:ascii="Calibri" w:hAnsi="Calibri" w:cs="Calibri"/>
+        </w:rPr>
+        <w:t xml:space="preserve"> or a </w:t>
+      </w:r>
+      <w:r>
+        <w:rPr>
+          <w:rFonts w:ascii="Calibri" w:hAnsi="Calibri" w:cs="Calibri"/>
+          <w:highlight w:val="yellow"/>
+        </w:rPr>
+        <w:t>number</w:t>
+      </w:r>
+      <w:r>
+        <w:rPr>
+          <w:rFonts w:ascii="Calibri" w:hAnsi="Calibri" w:cs="Calibri"/>
+        </w:rPr>
+        <w:t>.</w:t>
+      </w:r>
+      <w:r>
+        <w:rPr>
+          <w:rFonts w:ascii="Calibri" w:hAnsi="Calibri" w:cs="Calibri"/>
+        </w:rPr>
+        <w:t xml:space="preserve"> There are </w:t>
+      </w:r>
+      <w:r>
+        <w:rPr>
+          <w:rFonts w:ascii="Calibri" w:hAnsi="Calibri" w:cs="Calibri"/>
+          <w:highlight w:val="yellow"/>
+        </w:rPr>
+        <w:t xml:space="preserve">8 </w:t>
+      </w:r>
+      <w:r>
+        <w:rPr>
+          <w:rFonts w:ascii="Calibri" w:hAnsi="Calibri" w:cs="Calibri"/>
+          <w:highlight w:val="yellow"/>
+        </w:rPr>
+        <w:t xml:space="preserve">data types </w:t>
+      </w:r>
+      <w:r>
+        <w:rPr>
+          <w:rFonts w:ascii="Calibri" w:hAnsi="Calibri" w:cs="Calibri"/>
+          <w:highlight w:val="yellow"/>
+        </w:rPr>
+        <w:t>in total</w:t>
+      </w:r>
+      <w:r>
+        <w:rPr>
+          <w:rFonts w:ascii="Calibri" w:hAnsi="Calibri" w:cs="Calibri"/>
+        </w:rPr>
+        <w:t>.</w:t>
+      </w:r>
+    </w:p>
+    <w:p>
+      <w:pPr>
+        <w:rPr>
+          <w:rFonts w:ascii="Calibri" w:hAnsi="Calibri" w:cs="Calibri"/>
+        </w:rPr>
+      </w:pPr>
+    </w:p>
+    <w:p>
+      <w:pPr>
+        <w:rPr>
+          <w:rFonts w:ascii="Calibri" w:hAnsi="Calibri" w:cs="Calibri"/>
+        </w:rPr>
+      </w:pPr>
+      <w:r>
+        <w:rPr>
+          <w:rFonts w:ascii="Calibri" w:hAnsi="Calibri" w:cs="Calibri"/>
+        </w:rPr>
+        <w:t xml:space="preserve">We can </w:t>
+      </w:r>
+      <w:r>
+        <w:rPr>
+          <w:rFonts w:ascii="Calibri" w:hAnsi="Calibri" w:cs="Calibri"/>
+          <w:highlight w:val="yellow"/>
+        </w:rPr>
+        <w:t>put any type in a variable</w:t>
+      </w:r>
+      <w:r>
+        <w:rPr>
+          <w:rFonts w:ascii="Calibri" w:hAnsi="Calibri" w:cs="Calibri"/>
+        </w:rPr>
+        <w:t>. For example</w:t>
+      </w:r>
+      <w:r>
+        <w:rPr>
+          <w:rFonts w:ascii="Calibri" w:hAnsi="Calibri" w:cs="Calibri"/>
+          <w:highlight w:val="yellow"/>
+        </w:rPr>
+        <w:t>, a variable can at one moment be a string and then store a number</w:t>
+      </w:r>
+      <w:r>
+        <w:rPr>
+          <w:rFonts w:ascii="Calibri" w:hAnsi="Calibri" w:cs="Calibri"/>
+        </w:rPr>
+        <w:t>:</w:t>
+      </w:r>
+    </w:p>
+    <w:p>
+      <w:pPr>
+        <w:rPr>
+          <w:rFonts w:ascii="Calibri" w:hAnsi="Calibri" w:cs="Calibri"/>
+        </w:rPr>
+      </w:pPr>
+    </w:p>
+    <w:p>
+      <w:pPr>
+        <w:rPr>
+          <w:rFonts w:ascii="Consolas" w:hAnsi="Consolas" w:cs="Calibri"/>
+          <w:sz w:val="22"/>
+          <w:szCs w:val="22"/>
+          <w:highlight w:val="cyan"/>
+        </w:rPr>
+      </w:pPr>
+      <w:r>
+        <w:rPr>
+          <w:rFonts w:ascii="Consolas" w:hAnsi="Consolas" w:cs="Calibri"/>
+          <w:sz w:val="22"/>
+          <w:szCs w:val="22"/>
+          <w:highlight w:val="cyan"/>
+        </w:rPr>
+        <w:t>let message = "hello";</w:t>
+      </w:r>
+    </w:p>
+    <w:p>
+      <w:pPr>
+        <w:rPr>
+          <w:rFonts w:ascii="Consolas" w:hAnsi="Consolas" w:cs="Calibri"/>
+          <w:sz w:val="22"/>
+          <w:szCs w:val="22"/>
+        </w:rPr>
+      </w:pPr>
+      <w:r>
+        <w:rPr>
+          <w:rFonts w:ascii="Consolas" w:hAnsi="Consolas" w:cs="Calibri"/>
+          <w:sz w:val="22"/>
+          <w:szCs w:val="22"/>
+          <w:highlight w:val="cyan"/>
+        </w:rPr>
+        <w:t>message = 123456;</w:t>
+      </w:r>
+    </w:p>
+    <w:p>
+      <w:pPr>
+        <w:rPr>
+          <w:rFonts w:ascii="Consolas" w:hAnsi="Consolas" w:cs="Calibri"/>
+          <w:sz w:val="22"/>
+          <w:szCs w:val="22"/>
+        </w:rPr>
+      </w:pPr>
+    </w:p>
+    <w:p>
+      <w:pPr>
+        <w:pStyle w:val="Heading3"/>
+        <w:rPr>
+          <w:b/>
+          <w:bCs/>
+          <w:color w:val="auto"/>
+        </w:rPr>
+      </w:pPr>
+      <w:r>
+        <w:rPr>
+          <w:b/>
+          <w:bCs/>
+          <w:color w:val="auto"/>
+        </w:rPr>
+        <w:t xml:space="preserve">1. </w:t>
+      </w:r>
+      <w:r>
+        <w:rPr>
+          <w:b/>
+          <w:bCs/>
+          <w:color w:val="auto"/>
+        </w:rPr>
+        <w:t>Number</w:t>
+      </w:r>
+    </w:p>
+    <w:p>
+      <w:pPr>
+        <w:pStyle w:val="ListParagraph"/>
+        <w:ind w:left="0"/>
+      </w:pPr>
+    </w:p>
+    <w:p>
+      <w:pPr>
+        <w:rPr>
+          <w:rFonts w:ascii="Calibri" w:hAnsi="Calibri" w:cs="Calibri"/>
+        </w:rPr>
+      </w:pPr>
+      <w:r>
+        <w:rPr>
+          <w:rFonts w:ascii="Calibri" w:hAnsi="Calibri" w:cs="Calibri"/>
+          <w:highlight w:val="yellow"/>
+        </w:rPr>
+        <w:t>Besides regular numbers, there are so-called “special numeric values</w:t>
+      </w:r>
+      <w:r>
+        <w:rPr>
+          <w:rFonts w:ascii="Calibri" w:hAnsi="Calibri" w:cs="Calibri"/>
+        </w:rPr>
+        <w:t xml:space="preserve">” which </w:t>
+      </w:r>
+      <w:r>
+        <w:rPr>
+          <w:rFonts w:ascii="Calibri" w:hAnsi="Calibri" w:cs="Calibri"/>
+          <w:highlight w:val="yellow"/>
+        </w:rPr>
+        <w:t>also belong to this data type: Infinity, -Infinity and </w:t>
+      </w:r>
+      <w:proofErr w:type="spellStart"/>
+      <w:r>
+        <w:rPr>
+          <w:rFonts w:ascii="Calibri" w:hAnsi="Calibri" w:cs="Calibri"/>
+          <w:highlight w:val="yellow"/>
+        </w:rPr>
+        <w:t>NaN</w:t>
+      </w:r>
+      <w:proofErr w:type="spellEnd"/>
+      <w:r>
+        <w:rPr>
+          <w:rFonts w:ascii="Calibri" w:hAnsi="Calibri" w:cs="Calibri"/>
+          <w:highlight w:val="yellow"/>
+        </w:rPr>
+        <w:t>.</w:t>
+      </w:r>
+      <w:r>
+        <w:rPr>
+          <w:rFonts w:ascii="Calibri" w:hAnsi="Calibri" w:cs="Calibri"/>
+        </w:rPr>
+        <w:t xml:space="preserve"> </w:t>
+      </w:r>
+      <w:r>
+        <w:rPr>
+          <w:rFonts w:ascii="Calibri" w:hAnsi="Calibri" w:cs="Calibri"/>
+          <w:highlight w:val="green"/>
+        </w:rPr>
+        <w:t>(Remember JS is caps sensitive!)</w:t>
+      </w:r>
+    </w:p>
+    <w:p>
+      <w:pPr>
+        <w:rPr>
+          <w:rFonts w:ascii="Calibri" w:hAnsi="Calibri" w:cs="Calibri"/>
+        </w:rPr>
+      </w:pPr>
+    </w:p>
+    <w:p>
+      <w:pPr>
+        <w:pStyle w:val="Heading3"/>
+        <w:rPr>
+          <w:b/>
+          <w:bCs/>
+          <w:color w:val="auto"/>
+        </w:rPr>
+      </w:pPr>
+      <w:r>
+        <w:rPr>
+          <w:b/>
+          <w:bCs/>
+          <w:color w:val="auto"/>
+        </w:rPr>
+        <w:t xml:space="preserve">2. </w:t>
+      </w:r>
+      <w:proofErr w:type="spellStart"/>
+      <w:r>
+        <w:rPr>
+          <w:b/>
+          <w:bCs/>
+          <w:color w:val="auto"/>
+        </w:rPr>
+        <w:t>BigInt</w:t>
+      </w:r>
+      <w:proofErr w:type="spellEnd"/>
+    </w:p>
+    <w:p/>
+    <w:p>
+      <w:pPr>
+        <w:rPr>
+          <w:rFonts w:ascii="Calibri" w:hAnsi="Calibri" w:cs="Calibri"/>
+        </w:rPr>
+      </w:pPr>
+      <w:proofErr w:type="spellStart"/>
+      <w:r>
+        <w:rPr>
+          <w:rFonts w:ascii="Calibri" w:hAnsi="Calibri" w:cs="Calibri"/>
+          <w:highlight w:val="yellow"/>
+        </w:rPr>
+        <w:t>BigInt</w:t>
+      </w:r>
+      <w:proofErr w:type="spellEnd"/>
+      <w:r>
+        <w:rPr>
+          <w:rFonts w:ascii="Calibri" w:hAnsi="Calibri" w:cs="Calibri"/>
+        </w:rPr>
+        <w:t xml:space="preserve"> represent</w:t>
+      </w:r>
+      <w:r>
+        <w:rPr>
+          <w:rFonts w:ascii="Calibri" w:hAnsi="Calibri" w:cs="Calibri"/>
+        </w:rPr>
+        <w:t>s</w:t>
+      </w:r>
+      <w:r>
+        <w:rPr>
+          <w:rFonts w:ascii="Calibri" w:hAnsi="Calibri" w:cs="Calibri"/>
+        </w:rPr>
+        <w:t xml:space="preserve"> </w:t>
+      </w:r>
+      <w:r>
+        <w:rPr>
+          <w:rFonts w:ascii="Calibri" w:hAnsi="Calibri" w:cs="Calibri"/>
+          <w:highlight w:val="yellow"/>
+        </w:rPr>
+        <w:t>integers of arbitrary length</w:t>
+      </w:r>
+      <w:r>
+        <w:rPr>
+          <w:rFonts w:ascii="Calibri" w:hAnsi="Calibri" w:cs="Calibri"/>
+          <w:highlight w:val="yellow"/>
+        </w:rPr>
+        <w:t xml:space="preserve"> (super long numbers)</w:t>
+      </w:r>
+      <w:r>
+        <w:rPr>
+          <w:rFonts w:ascii="Calibri" w:hAnsi="Calibri" w:cs="Calibri"/>
+        </w:rPr>
+        <w:t>.</w:t>
+      </w:r>
+    </w:p>
+    <w:p>
+      <w:pPr>
+        <w:rPr>
+          <w:rFonts w:ascii="Calibri" w:hAnsi="Calibri" w:cs="Calibri"/>
+        </w:rPr>
+      </w:pPr>
+      <w:r>
+        <w:rPr>
+          <w:rFonts w:ascii="Calibri" w:hAnsi="Calibri" w:cs="Calibri"/>
+        </w:rPr>
+        <w:t>A </w:t>
+      </w:r>
+      <w:proofErr w:type="spellStart"/>
+      <w:r>
+        <w:rPr>
+          <w:rFonts w:ascii="Calibri" w:hAnsi="Calibri" w:cs="Calibri"/>
+        </w:rPr>
+        <w:t>BigInt</w:t>
+      </w:r>
+      <w:proofErr w:type="spellEnd"/>
+      <w:r>
+        <w:rPr>
+          <w:rFonts w:ascii="Calibri" w:hAnsi="Calibri" w:cs="Calibri"/>
+        </w:rPr>
+        <w:t xml:space="preserve"> value is created by </w:t>
+      </w:r>
+      <w:r>
+        <w:rPr>
+          <w:rFonts w:ascii="Calibri" w:hAnsi="Calibri" w:cs="Calibri"/>
+          <w:highlight w:val="yellow"/>
+        </w:rPr>
+        <w:t>appending n to the end of an integer</w:t>
+      </w:r>
+      <w:r>
+        <w:rPr>
+          <w:rFonts w:ascii="Calibri" w:hAnsi="Calibri" w:cs="Calibri"/>
+        </w:rPr>
+        <w:t>:</w:t>
+      </w:r>
+    </w:p>
+    <w:p>
+      <w:pPr>
+        <w:rPr>
+          <w:rFonts w:ascii="Calibri" w:hAnsi="Calibri" w:cs="Calibri"/>
+        </w:rPr>
+      </w:pPr>
+    </w:p>
+    <w:p>
+      <w:pPr>
+        <w:rPr>
+          <w:rFonts w:ascii="Consolas" w:hAnsi="Consolas" w:cs="Calibri"/>
+          <w:sz w:val="22"/>
+          <w:szCs w:val="22"/>
+        </w:rPr>
+      </w:pPr>
+      <w:proofErr w:type="spellStart"/>
+      <w:r>
+        <w:rPr>
+          <w:rFonts w:ascii="Consolas" w:hAnsi="Consolas" w:cs="Calibri"/>
+          <w:sz w:val="22"/>
+          <w:szCs w:val="22"/>
+          <w:highlight w:val="cyan"/>
+        </w:rPr>
+        <w:t>const</w:t>
+      </w:r>
+      <w:proofErr w:type="spellEnd"/>
+      <w:r>
+        <w:rPr>
+          <w:rFonts w:ascii="Consolas" w:hAnsi="Consolas" w:cs="Calibri"/>
+          <w:sz w:val="22"/>
+          <w:szCs w:val="22"/>
+          <w:highlight w:val="cyan"/>
+        </w:rPr>
+        <w:t xml:space="preserve"> </w:t>
+      </w:r>
+      <w:proofErr w:type="spellStart"/>
+      <w:r>
+        <w:rPr>
+          <w:rFonts w:ascii="Consolas" w:hAnsi="Consolas" w:cs="Calibri"/>
+          <w:sz w:val="22"/>
+          <w:szCs w:val="22"/>
+          <w:highlight w:val="cyan"/>
+        </w:rPr>
+        <w:t>bigInt</w:t>
+      </w:r>
+      <w:proofErr w:type="spellEnd"/>
+      <w:r>
+        <w:rPr>
+          <w:rFonts w:ascii="Consolas" w:hAnsi="Consolas" w:cs="Calibri"/>
+          <w:sz w:val="22"/>
+          <w:szCs w:val="22"/>
+          <w:highlight w:val="cyan"/>
+        </w:rPr>
+        <w:t xml:space="preserve"> = 1234567890123456789012345678901234567890n;</w:t>
+      </w:r>
+      <w:r>
+        <w:rPr>
+          <w:rFonts w:ascii="Consolas" w:hAnsi="Consolas" w:cs="Calibri"/>
+          <w:sz w:val="22"/>
+          <w:szCs w:val="22"/>
+          <w:highlight w:val="cyan"/>
+        </w:rPr>
+        <w:t xml:space="preserve">  </w:t>
+      </w:r>
+      <w:r>
+        <w:rPr>
+          <w:rFonts w:ascii="Consolas" w:hAnsi="Consolas" w:cs="Calibri"/>
+          <w:sz w:val="22"/>
+          <w:szCs w:val="22"/>
+          <w:highlight w:val="cyan"/>
+        </w:rPr>
+        <w:t xml:space="preserve">// the "n" at the end means it's a </w:t>
+      </w:r>
+      <w:proofErr w:type="spellStart"/>
+      <w:r>
+        <w:rPr>
+          <w:rFonts w:ascii="Consolas" w:hAnsi="Consolas" w:cs="Calibri"/>
+          <w:sz w:val="22"/>
+          <w:szCs w:val="22"/>
+          <w:highlight w:val="cyan"/>
+        </w:rPr>
+        <w:t>BigInt</w:t>
+      </w:r>
+      <w:proofErr w:type="spellEnd"/>
+    </w:p>
+    <w:p>
+      <w:pPr>
+        <w:rPr>
+          <w:rFonts w:ascii="Calibri" w:hAnsi="Calibri" w:cs="Calibri"/>
+        </w:rPr>
+      </w:pPr>
+    </w:p>
+    <w:p>
+      <w:pPr>
+        <w:rPr>
+          <w:rFonts w:ascii="Calibri" w:hAnsi="Calibri" w:cs="Calibri"/>
+        </w:rPr>
+      </w:pPr>
+      <w:r>
+        <w:rPr>
+          <w:rFonts w:ascii="Calibri" w:hAnsi="Calibri" w:cs="Calibri"/>
+        </w:rPr>
+        <w:t>As </w:t>
+      </w:r>
+      <w:proofErr w:type="spellStart"/>
+      <w:r>
+        <w:rPr>
+          <w:rFonts w:ascii="Calibri" w:hAnsi="Calibri" w:cs="Calibri"/>
+          <w:highlight w:val="yellow"/>
+        </w:rPr>
+        <w:t>BigInt</w:t>
+      </w:r>
+      <w:proofErr w:type="spellEnd"/>
+      <w:r>
+        <w:rPr>
+          <w:rFonts w:ascii="Calibri" w:hAnsi="Calibri" w:cs="Calibri"/>
+          <w:highlight w:val="yellow"/>
+        </w:rPr>
+        <w:t> numbers are rarely needed</w:t>
+      </w:r>
+      <w:r>
+        <w:rPr>
+          <w:rFonts w:ascii="Calibri" w:hAnsi="Calibri" w:cs="Calibri"/>
+        </w:rPr>
+        <w:t>.</w:t>
+      </w:r>
+    </w:p>
+    <w:p>
+      <w:pPr>
+        <w:rPr>
+          <w:rFonts w:ascii="Calibri" w:hAnsi="Calibri" w:cs="Calibri"/>
+        </w:rPr>
+      </w:pPr>
+    </w:p>
+    <w:p>
+      <w:pPr>
+        <w:pStyle w:val="Heading3"/>
+        <w:rPr>
+          <w:b/>
+          <w:bCs/>
+          <w:color w:val="auto"/>
+        </w:rPr>
+      </w:pPr>
+      <w:bookmarkStart w:id="0" w:name="string"/>
+      <w:r>
+        <w:rPr>
+          <w:b/>
+          <w:bCs/>
+          <w:color w:val="auto"/>
+        </w:rPr>
         <w:lastRenderedPageBreak/>
-        <w:t xml:space="preserve">To write </w:t>
-      </w:r>
-      <w:r>
-        <w:rPr>
-          <w:rFonts w:ascii="Calibri" w:hAnsi="Calibri" w:cs="Calibri"/>
-          <w:highlight w:val="yellow"/>
-        </w:rPr>
-        <w:t>clean code,</w:t>
-      </w:r>
-      <w:r>
-        <w:rPr>
-          <w:rFonts w:ascii="Calibri" w:hAnsi="Calibri" w:cs="Calibri"/>
-        </w:rPr>
-        <w:t xml:space="preserve"> w</w:t>
-      </w:r>
-      <w:r>
-        <w:rPr>
-          <w:rFonts w:ascii="Calibri" w:hAnsi="Calibri" w:cs="Calibri"/>
-        </w:rPr>
-        <w:t xml:space="preserve">e advise a style of </w:t>
-      </w:r>
-      <w:r>
-        <w:rPr>
-          <w:rFonts w:ascii="Calibri" w:hAnsi="Calibri" w:cs="Calibri"/>
-          <w:highlight w:val="yellow"/>
-        </w:rPr>
-        <w:t>“one line – one action”</w:t>
-      </w:r>
+        <w:t xml:space="preserve">3. </w:t>
+      </w:r>
+      <w:hyperlink r:id="rId16" w:anchor="string" w:history="1">
+        <w:r>
+          <w:rPr>
+            <w:rStyle w:val="Hyperlink"/>
+            <w:rFonts w:cs="Calibri"/>
+            <w:b/>
+            <w:bCs/>
+            <w:color w:val="auto"/>
+            <w:u w:val="none"/>
+          </w:rPr>
+          <w:t>String</w:t>
+        </w:r>
+      </w:hyperlink>
+      <w:bookmarkEnd w:id="0"/>
+    </w:p>
+    <w:p>
+      <w:pPr>
+        <w:rPr>
+          <w:rFonts w:ascii="Calibri" w:hAnsi="Calibri" w:cs="Calibri"/>
+        </w:rPr>
+      </w:pPr>
+      <w:r>
+        <w:rPr>
+          <w:rFonts w:ascii="Calibri" w:hAnsi="Calibri" w:cs="Calibri"/>
+        </w:rPr>
+        <w:t>A string in JavaScript must be surrounded by quotes.</w:t>
+      </w:r>
+    </w:p>
+    <w:p>
+      <w:pPr>
+        <w:rPr>
+          <w:rFonts w:ascii="Calibri" w:hAnsi="Calibri" w:cs="Calibri"/>
+        </w:rPr>
+      </w:pPr>
+    </w:p>
+    <w:p>
+      <w:pPr>
+        <w:rPr>
+          <w:rFonts w:ascii="Calibri" w:hAnsi="Calibri" w:cs="Calibri"/>
+        </w:rPr>
+      </w:pPr>
+      <w:r>
+        <w:rPr>
+          <w:rFonts w:ascii="Calibri" w:hAnsi="Calibri" w:cs="Calibri"/>
+        </w:rPr>
+        <w:t xml:space="preserve">In JavaScript, there are </w:t>
+      </w:r>
+      <w:r>
+        <w:rPr>
+          <w:rFonts w:ascii="Calibri" w:hAnsi="Calibri" w:cs="Calibri"/>
+          <w:highlight w:val="yellow"/>
+        </w:rPr>
+        <w:t>3 types of quotes</w:t>
+      </w:r>
+      <w:r>
+        <w:rPr>
+          <w:rFonts w:ascii="Calibri" w:hAnsi="Calibri" w:cs="Calibri"/>
+        </w:rPr>
+        <w:t>.</w:t>
+      </w:r>
+    </w:p>
+    <w:p>
+      <w:pPr>
+        <w:numPr>
+          <w:ilvl w:val="0"/>
+          <w:numId w:val="5"/>
+        </w:numPr>
+        <w:rPr>
+          <w:rFonts w:ascii="Calibri" w:hAnsi="Calibri" w:cs="Calibri"/>
+        </w:rPr>
+      </w:pPr>
+      <w:r>
+        <w:rPr>
+          <w:rFonts w:ascii="Calibri" w:hAnsi="Calibri" w:cs="Calibri"/>
+        </w:rPr>
+        <w:t>Double quotes: "Hello".</w:t>
+      </w:r>
+    </w:p>
+    <w:p>
+      <w:pPr>
+        <w:numPr>
+          <w:ilvl w:val="0"/>
+          <w:numId w:val="5"/>
+        </w:numPr>
+        <w:rPr>
+          <w:rFonts w:ascii="Calibri" w:hAnsi="Calibri" w:cs="Calibri"/>
+        </w:rPr>
+      </w:pPr>
+      <w:r>
+        <w:rPr>
+          <w:rFonts w:ascii="Calibri" w:hAnsi="Calibri" w:cs="Calibri"/>
+        </w:rPr>
+        <w:t>Single quotes: 'Hello'.</w:t>
+      </w:r>
+    </w:p>
+    <w:p>
+      <w:pPr>
+        <w:numPr>
+          <w:ilvl w:val="0"/>
+          <w:numId w:val="5"/>
+        </w:numPr>
+        <w:rPr>
+          <w:rFonts w:ascii="Calibri" w:hAnsi="Calibri" w:cs="Calibri"/>
+        </w:rPr>
+      </w:pPr>
+      <w:r>
+        <w:rPr>
+          <w:rFonts w:ascii="Calibri" w:hAnsi="Calibri" w:cs="Calibri"/>
+        </w:rPr>
+        <w:t>Backticks: `Hello`.</w:t>
+      </w:r>
+    </w:p>
+    <w:p>
+      <w:pPr>
+        <w:rPr>
+          <w:rFonts w:ascii="Calibri" w:hAnsi="Calibri" w:cs="Calibri"/>
+          <w:highlight w:val="yellow"/>
+        </w:rPr>
+      </w:pPr>
+    </w:p>
+    <w:p>
+      <w:pPr>
+        <w:rPr>
+          <w:rFonts w:ascii="Calibri" w:hAnsi="Calibri" w:cs="Calibri"/>
+        </w:rPr>
+      </w:pPr>
+      <w:r>
+        <w:rPr>
+          <w:rFonts w:ascii="Calibri" w:hAnsi="Calibri" w:cs="Calibri"/>
+          <w:highlight w:val="yellow"/>
+        </w:rPr>
+        <w:t>Double and single quotes: work the same.</w:t>
+      </w:r>
+      <w:r>
+        <w:rPr>
+          <w:rFonts w:ascii="Calibri" w:hAnsi="Calibri" w:cs="Calibri"/>
+        </w:rPr>
+        <w:t xml:space="preserve"> </w:t>
+      </w:r>
+    </w:p>
+    <w:p>
+      <w:pPr>
+        <w:rPr>
+          <w:rFonts w:ascii="Calibri" w:hAnsi="Calibri" w:cs="Calibri"/>
+        </w:rPr>
+      </w:pPr>
+      <w:r>
+        <w:rPr>
+          <w:rFonts w:ascii="Calibri" w:hAnsi="Calibri" w:cs="Calibri"/>
+          <w:highlight w:val="yellow"/>
+        </w:rPr>
+        <w:t>Backticks: are quirky:</w:t>
+      </w:r>
+      <w:r>
+        <w:rPr>
+          <w:rFonts w:ascii="Calibri" w:hAnsi="Calibri" w:cs="Calibri"/>
+        </w:rPr>
+        <w:t xml:space="preserve"> to use </w:t>
+      </w:r>
+      <w:r>
+        <w:rPr>
+          <w:rFonts w:ascii="Calibri" w:hAnsi="Calibri" w:cs="Calibri"/>
+          <w:highlight w:val="yellow"/>
+        </w:rPr>
+        <w:t>variables</w:t>
+      </w:r>
+      <w:r>
+        <w:rPr>
+          <w:rFonts w:ascii="Calibri" w:hAnsi="Calibri" w:cs="Calibri"/>
+          <w:highlight w:val="yellow"/>
+        </w:rPr>
+        <w:t>/other expressions</w:t>
+      </w:r>
+      <w:r>
+        <w:rPr>
+          <w:rFonts w:ascii="Calibri" w:hAnsi="Calibri" w:cs="Calibri"/>
+          <w:highlight w:val="yellow"/>
+        </w:rPr>
+        <w:t xml:space="preserve"> (maths)</w:t>
+      </w:r>
+      <w:r>
+        <w:rPr>
+          <w:rFonts w:ascii="Calibri" w:hAnsi="Calibri" w:cs="Calibri"/>
+          <w:highlight w:val="yellow"/>
+        </w:rPr>
+        <w:t xml:space="preserve"> within them</w:t>
+      </w:r>
+      <w:r>
+        <w:rPr>
+          <w:rFonts w:ascii="Calibri" w:hAnsi="Calibri" w:cs="Calibri"/>
+        </w:rPr>
+        <w:t xml:space="preserve">, we need to </w:t>
+      </w:r>
+      <w:r>
+        <w:rPr>
+          <w:rFonts w:ascii="Calibri" w:hAnsi="Calibri" w:cs="Calibri"/>
+          <w:highlight w:val="yellow"/>
+        </w:rPr>
+        <w:t>wrap them in ${}</w:t>
+      </w:r>
+      <w:r>
+        <w:rPr>
+          <w:rFonts w:ascii="Calibri" w:hAnsi="Calibri" w:cs="Calibri"/>
+        </w:rPr>
+        <w:t xml:space="preserve">. </w:t>
+      </w:r>
+      <w:r>
+        <w:rPr>
+          <w:rFonts w:ascii="Calibri" w:hAnsi="Calibri" w:cs="Calibri"/>
+        </w:rPr>
+        <w:t xml:space="preserve">This is called embedded functionality to be technical. </w:t>
+      </w:r>
+      <w:proofErr w:type="spellStart"/>
+      <w:r>
+        <w:rPr>
+          <w:rFonts w:ascii="Calibri" w:hAnsi="Calibri" w:cs="Calibri"/>
+        </w:rPr>
+        <w:t>E</w:t>
+      </w:r>
+      <w:r>
+        <w:rPr>
+          <w:rFonts w:ascii="Calibri" w:hAnsi="Calibri" w:cs="Calibri"/>
+        </w:rPr>
+        <w:t>.g</w:t>
+      </w:r>
+      <w:proofErr w:type="spellEnd"/>
       <w:r>
         <w:rPr>
           <w:rFonts w:ascii="Calibri" w:hAnsi="Calibri" w:cs="Calibri"/>
@@ -10211,68 +11545,121 @@
     <w:p>
       <w:pPr>
         <w:rPr>
-          <w:rFonts w:ascii="Consolas" w:hAnsi="Consolas" w:cs="Calibri"/>
-          <w:sz w:val="22"/>
-          <w:szCs w:val="22"/>
-          <w:highlight w:val="cyan"/>
-        </w:rPr>
-      </w:pPr>
-      <w:r>
-        <w:rPr>
-          <w:rFonts w:ascii="Consolas" w:hAnsi="Consolas" w:cs="Calibri"/>
-          <w:sz w:val="22"/>
-          <w:szCs w:val="22"/>
-          <w:highlight w:val="cyan"/>
-        </w:rPr>
-        <w:t>let counter = 1;</w:t>
-      </w:r>
-    </w:p>
-    <w:p>
-      <w:pPr>
-        <w:rPr>
-          <w:rFonts w:ascii="Consolas" w:hAnsi="Consolas" w:cs="Calibri"/>
-          <w:sz w:val="22"/>
-          <w:szCs w:val="22"/>
-          <w:highlight w:val="cyan"/>
-        </w:rPr>
-      </w:pPr>
-      <w:r>
-        <w:rPr>
-          <w:rFonts w:ascii="Consolas" w:hAnsi="Consolas" w:cs="Calibri"/>
-          <w:sz w:val="22"/>
-          <w:szCs w:val="22"/>
-          <w:highlight w:val="cyan"/>
-        </w:rPr>
-        <w:t>alert( 2 * counter );</w:t>
-      </w:r>
-    </w:p>
-    <w:p>
-      <w:pPr>
-        <w:rPr>
-          <w:rFonts w:ascii="Consolas" w:hAnsi="Consolas" w:cs="Calibri"/>
-          <w:sz w:val="22"/>
-          <w:szCs w:val="22"/>
-        </w:rPr>
-      </w:pPr>
-      <w:r>
-        <w:rPr>
-          <w:rFonts w:ascii="Consolas" w:hAnsi="Consolas" w:cs="Calibri"/>
-          <w:sz w:val="22"/>
-          <w:szCs w:val="22"/>
-          <w:highlight w:val="cyan"/>
-        </w:rPr>
-        <w:t>counter++;</w:t>
-      </w:r>
-    </w:p>
-    <w:p>
-      <w:pPr>
-        <w:rPr>
-          <w:rFonts w:ascii="Consolas" w:hAnsi="Consolas" w:cs="Calibri"/>
-          <w:sz w:val="22"/>
-          <w:szCs w:val="22"/>
-        </w:rPr>
-      </w:pPr>
-    </w:p>
+          <w:rFonts w:ascii="Calibri" w:hAnsi="Calibri" w:cs="Calibri"/>
+        </w:rPr>
+      </w:pPr>
+    </w:p>
+    <w:p>
+      <w:pPr>
+        <w:rPr>
+          <w:rFonts w:ascii="Consolas" w:hAnsi="Consolas" w:cs="Calibri"/>
+          <w:sz w:val="22"/>
+          <w:szCs w:val="22"/>
+          <w:highlight w:val="cyan"/>
+        </w:rPr>
+      </w:pPr>
+      <w:r>
+        <w:rPr>
+          <w:rFonts w:ascii="Consolas" w:hAnsi="Consolas" w:cs="Calibri"/>
+          <w:sz w:val="22"/>
+          <w:szCs w:val="22"/>
+        </w:rPr>
+        <w:t xml:space="preserve">        </w:t>
+      </w:r>
+      <w:r>
+        <w:rPr>
+          <w:rFonts w:ascii="Consolas" w:hAnsi="Consolas" w:cs="Calibri"/>
+          <w:sz w:val="22"/>
+          <w:szCs w:val="22"/>
+          <w:highlight w:val="cyan"/>
+        </w:rPr>
+        <w:t>let player1 = "Luke";</w:t>
+      </w:r>
+    </w:p>
+    <w:p>
+      <w:pPr>
+        <w:rPr>
+          <w:rFonts w:ascii="Consolas" w:hAnsi="Consolas" w:cs="Calibri"/>
+          <w:sz w:val="22"/>
+          <w:szCs w:val="22"/>
+          <w:highlight w:val="cyan"/>
+        </w:rPr>
+      </w:pPr>
+    </w:p>
+    <w:p>
+      <w:pPr>
+        <w:rPr>
+          <w:rFonts w:ascii="Consolas" w:hAnsi="Consolas" w:cs="Calibri"/>
+          <w:sz w:val="22"/>
+          <w:szCs w:val="22"/>
+        </w:rPr>
+      </w:pPr>
+      <w:r>
+        <w:rPr>
+          <w:rFonts w:ascii="Consolas" w:hAnsi="Consolas" w:cs="Calibri"/>
+          <w:sz w:val="22"/>
+          <w:szCs w:val="22"/>
+          <w:highlight w:val="cyan"/>
+        </w:rPr>
+        <w:t>        console.log(`Hi ${player1}!`);</w:t>
+      </w:r>
+      <w:r>
+        <w:rPr>
+          <w:rFonts w:ascii="Consolas" w:hAnsi="Consolas" w:cs="Calibri"/>
+          <w:sz w:val="22"/>
+          <w:szCs w:val="22"/>
+        </w:rPr>
+        <w:t xml:space="preserve"> </w:t>
+      </w:r>
+    </w:p>
+    <w:p>
+      <w:pPr>
+        <w:rPr>
+          <w:rFonts w:ascii="Calibri" w:hAnsi="Calibri" w:cs="Calibri"/>
+        </w:rPr>
+      </w:pPr>
+      <w:r>
+        <w:rPr>
+          <w:rFonts w:ascii="Calibri" w:hAnsi="Calibri" w:cs="Calibri"/>
+        </w:rPr>
+        <w:t xml:space="preserve"> </w:t>
+      </w:r>
+    </w:p>
+    <w:p>
+      <w:pPr>
+        <w:pStyle w:val="Heading3"/>
+        <w:rPr>
+          <w:b/>
+          <w:bCs/>
+          <w:color w:val="auto"/>
+        </w:rPr>
+      </w:pPr>
+      <w:r>
+        <w:rPr>
+          <w:b/>
+          <w:bCs/>
+          <w:color w:val="auto"/>
+        </w:rPr>
+        <w:t>4.</w:t>
+      </w:r>
+      <w:r>
+        <w:rPr>
+          <w:b/>
+          <w:bCs/>
+          <w:color w:val="auto"/>
+        </w:rPr>
+        <w:t xml:space="preserve"> </w:t>
+      </w:r>
+      <w:r>
+        <w:rPr>
+          <w:b/>
+          <w:bCs/>
+          <w:color w:val="auto"/>
+        </w:rPr>
+        <w:t>Boolean</w:t>
+      </w:r>
+    </w:p>
+    <w:p/>
     <w:p>
       <w:pPr>
         <w:rPr>
@@ -10285,38 +11672,588 @@
         </w:rPr>
         <w:t xml:space="preserve">The </w:t>
       </w:r>
-      <w:r>
-        <w:rPr>
-          <w:rFonts w:ascii="Calibri" w:hAnsi="Calibri" w:cs="Calibri"/>
-          <w:highlight w:val="yellow"/>
-        </w:rPr>
-        <w:t>comma operator , is one of the rarest and most unusual operators</w:t>
-      </w:r>
-      <w:r>
-        <w:rPr>
-          <w:rFonts w:ascii="Calibri" w:hAnsi="Calibri" w:cs="Calibri"/>
+      <w:proofErr w:type="spellStart"/>
+      <w:r>
+        <w:rPr>
+          <w:rFonts w:ascii="Calibri" w:hAnsi="Calibri" w:cs="Calibri"/>
+          <w:highlight w:val="yellow"/>
+        </w:rPr>
+        <w:t>boolean</w:t>
+      </w:r>
+      <w:proofErr w:type="spellEnd"/>
+      <w:r>
+        <w:rPr>
+          <w:rFonts w:ascii="Calibri" w:hAnsi="Calibri" w:cs="Calibri"/>
+        </w:rPr>
+        <w:t xml:space="preserve"> type has only </w:t>
+      </w:r>
+      <w:r>
+        <w:rPr>
+          <w:rFonts w:ascii="Calibri" w:hAnsi="Calibri" w:cs="Calibri"/>
+          <w:highlight w:val="yellow"/>
+        </w:rPr>
+        <w:t>two values</w:t>
+      </w:r>
+      <w:r>
+        <w:rPr>
+          <w:rFonts w:ascii="Calibri" w:hAnsi="Calibri" w:cs="Calibri"/>
+        </w:rPr>
+        <w:t>: </w:t>
+      </w:r>
+      <w:r>
+        <w:rPr>
+          <w:rFonts w:ascii="Calibri" w:hAnsi="Calibri" w:cs="Calibri"/>
+          <w:highlight w:val="yellow"/>
+        </w:rPr>
+        <w:t>true and false</w:t>
+      </w:r>
+      <w:r>
+        <w:rPr>
+          <w:rFonts w:ascii="Calibri" w:hAnsi="Calibri" w:cs="Calibri"/>
+        </w:rPr>
+        <w:t>.</w:t>
+      </w:r>
+    </w:p>
+    <w:p>
+      <w:pPr>
+        <w:rPr>
+          <w:rFonts w:ascii="Calibri" w:hAnsi="Calibri" w:cs="Calibri"/>
+          <w:highlight w:val="yellow"/>
+        </w:rPr>
+      </w:pPr>
+      <w:r>
+        <w:rPr>
+          <w:rFonts w:ascii="Calibri" w:hAnsi="Calibri" w:cs="Calibri"/>
+        </w:rPr>
+        <w:t xml:space="preserve">commonly used to </w:t>
+      </w:r>
+      <w:r>
+        <w:rPr>
+          <w:rFonts w:ascii="Calibri" w:hAnsi="Calibri" w:cs="Calibri"/>
+          <w:highlight w:val="yellow"/>
+        </w:rPr>
+        <w:t>store yes/no values: </w:t>
+      </w:r>
+    </w:p>
+    <w:p>
+      <w:pPr>
+        <w:rPr>
+          <w:rFonts w:ascii="Calibri" w:hAnsi="Calibri" w:cs="Calibri"/>
+          <w:highlight w:val="yellow"/>
+        </w:rPr>
+      </w:pPr>
+      <w:r>
+        <w:rPr>
+          <w:rFonts w:ascii="Calibri" w:hAnsi="Calibri" w:cs="Calibri"/>
+          <w:highlight w:val="yellow"/>
+        </w:rPr>
+        <w:t xml:space="preserve">true means “yes, correct”, </w:t>
+      </w:r>
+    </w:p>
+    <w:p>
+      <w:pPr>
+        <w:rPr>
+          <w:rFonts w:ascii="Calibri" w:hAnsi="Calibri" w:cs="Calibri"/>
+        </w:rPr>
+      </w:pPr>
+      <w:r>
+        <w:rPr>
+          <w:rFonts w:ascii="Calibri" w:hAnsi="Calibri" w:cs="Calibri"/>
+          <w:highlight w:val="yellow"/>
+        </w:rPr>
+        <w:t>and false means “no, incorrect”</w:t>
+      </w:r>
+      <w:r>
+        <w:rPr>
+          <w:rFonts w:ascii="Calibri" w:hAnsi="Calibri" w:cs="Calibri"/>
+        </w:rPr>
+        <w:t>.</w:t>
+      </w:r>
+    </w:p>
+    <w:p>
+      <w:pPr>
+        <w:rPr>
+          <w:rFonts w:ascii="Calibri" w:hAnsi="Calibri" w:cs="Calibri"/>
+        </w:rPr>
+      </w:pPr>
+    </w:p>
+    <w:p>
+      <w:pPr>
+        <w:rPr>
+          <w:rFonts w:ascii="Calibri" w:hAnsi="Calibri" w:cs="Calibri"/>
+        </w:rPr>
+      </w:pPr>
+      <w:r>
+        <w:rPr>
+          <w:rFonts w:ascii="Calibri" w:hAnsi="Calibri" w:cs="Calibri"/>
+        </w:rPr>
+        <w:t>Or comparisons:</w:t>
+      </w:r>
+    </w:p>
+    <w:p>
+      <w:pPr>
+        <w:rPr>
+          <w:rFonts w:ascii="Calibri" w:hAnsi="Calibri" w:cs="Calibri"/>
+        </w:rPr>
+      </w:pPr>
+    </w:p>
+    <w:p>
+      <w:pPr>
+        <w:rPr>
+          <w:rFonts w:ascii="Consolas" w:hAnsi="Consolas" w:cs="Calibri"/>
+          <w:sz w:val="22"/>
+          <w:szCs w:val="22"/>
+          <w:highlight w:val="cyan"/>
+        </w:rPr>
+      </w:pPr>
+      <w:r>
+        <w:rPr>
+          <w:rFonts w:ascii="Consolas" w:hAnsi="Consolas" w:cs="Calibri"/>
+          <w:sz w:val="22"/>
+          <w:szCs w:val="22"/>
+        </w:rPr>
+        <w:t xml:space="preserve">        </w:t>
+      </w:r>
+      <w:r>
+        <w:rPr>
+          <w:rFonts w:ascii="Consolas" w:hAnsi="Consolas" w:cs="Calibri"/>
+          <w:sz w:val="22"/>
+          <w:szCs w:val="22"/>
+          <w:highlight w:val="cyan"/>
+        </w:rPr>
+        <w:t xml:space="preserve">let </w:t>
+      </w:r>
+      <w:proofErr w:type="spellStart"/>
+      <w:r>
+        <w:rPr>
+          <w:rFonts w:ascii="Consolas" w:hAnsi="Consolas" w:cs="Calibri"/>
+          <w:sz w:val="22"/>
+          <w:szCs w:val="22"/>
+          <w:highlight w:val="cyan"/>
+        </w:rPr>
+        <w:t>checkIt</w:t>
+      </w:r>
+      <w:proofErr w:type="spellEnd"/>
+      <w:r>
+        <w:rPr>
+          <w:rFonts w:ascii="Consolas" w:hAnsi="Consolas" w:cs="Calibri"/>
+          <w:sz w:val="22"/>
+          <w:szCs w:val="22"/>
+          <w:highlight w:val="cyan"/>
+        </w:rPr>
+        <w:t xml:space="preserve"> = 5 &gt; 2;</w:t>
+      </w:r>
+    </w:p>
+    <w:p>
+      <w:pPr>
+        <w:rPr>
+          <w:rFonts w:ascii="Consolas" w:hAnsi="Consolas" w:cs="Calibri"/>
+          <w:sz w:val="22"/>
+          <w:szCs w:val="22"/>
+        </w:rPr>
+      </w:pPr>
+      <w:r>
+        <w:rPr>
+          <w:rFonts w:ascii="Consolas" w:hAnsi="Consolas" w:cs="Calibri"/>
+          <w:sz w:val="22"/>
+          <w:szCs w:val="22"/>
+          <w:highlight w:val="cyan"/>
+        </w:rPr>
+        <w:t>        console.log(</w:t>
+      </w:r>
+      <w:proofErr w:type="spellStart"/>
+      <w:r>
+        <w:rPr>
+          <w:rFonts w:ascii="Consolas" w:hAnsi="Consolas" w:cs="Calibri"/>
+          <w:sz w:val="22"/>
+          <w:szCs w:val="22"/>
+          <w:highlight w:val="cyan"/>
+        </w:rPr>
+        <w:t>checkIt</w:t>
+      </w:r>
+      <w:proofErr w:type="spellEnd"/>
+      <w:r>
+        <w:rPr>
+          <w:rFonts w:ascii="Consolas" w:hAnsi="Consolas" w:cs="Calibri"/>
+          <w:sz w:val="22"/>
+          <w:szCs w:val="22"/>
+          <w:highlight w:val="cyan"/>
+        </w:rPr>
+        <w:t>); // true</w:t>
+      </w:r>
+    </w:p>
+    <w:p>
+      <w:pPr>
+        <w:rPr>
+          <w:rFonts w:ascii="Calibri" w:hAnsi="Calibri" w:cs="Calibri"/>
+        </w:rPr>
+      </w:pPr>
+    </w:p>
+    <w:p>
+      <w:pPr>
+        <w:pStyle w:val="Heading3"/>
+        <w:rPr>
+          <w:b/>
+          <w:bCs/>
+          <w:color w:val="auto"/>
+        </w:rPr>
+      </w:pPr>
+      <w:r>
+        <w:rPr>
+          <w:b/>
+          <w:bCs/>
+          <w:color w:val="auto"/>
+        </w:rPr>
+        <w:lastRenderedPageBreak/>
+        <w:t>5.</w:t>
+      </w:r>
+      <w:r>
+        <w:rPr>
+          <w:b/>
+          <w:bCs/>
+          <w:color w:val="auto"/>
+        </w:rPr>
+        <w:t xml:space="preserve"> </w:t>
+      </w:r>
+      <w:r>
+        <w:rPr>
+          <w:b/>
+          <w:bCs/>
+          <w:color w:val="auto"/>
+        </w:rPr>
+        <w:t>Null</w:t>
+      </w:r>
+    </w:p>
+    <w:p/>
+    <w:p>
+      <w:pPr>
+        <w:rPr>
+          <w:rFonts w:ascii="Calibri" w:hAnsi="Calibri" w:cs="Calibri"/>
+        </w:rPr>
+      </w:pPr>
+      <w:r>
+        <w:rPr>
+          <w:rFonts w:ascii="Calibri" w:hAnsi="Calibri" w:cs="Calibri"/>
+          <w:highlight w:val="yellow"/>
+        </w:rPr>
+        <w:t>Null</w:t>
+      </w:r>
+      <w:r>
+        <w:rPr>
+          <w:rFonts w:ascii="Calibri" w:hAnsi="Calibri" w:cs="Calibri"/>
+        </w:rPr>
+        <w:t xml:space="preserve"> is a </w:t>
+      </w:r>
+      <w:r>
+        <w:rPr>
+          <w:rFonts w:ascii="Calibri" w:hAnsi="Calibri" w:cs="Calibri"/>
+          <w:highlight w:val="yellow"/>
+        </w:rPr>
+        <w:t xml:space="preserve">special </w:t>
+      </w:r>
+      <w:r>
+        <w:rPr>
+          <w:rFonts w:ascii="Calibri" w:hAnsi="Calibri" w:cs="Calibri"/>
+          <w:highlight w:val="yellow"/>
+        </w:rPr>
+        <w:t>data type</w:t>
+      </w:r>
+      <w:r>
+        <w:rPr>
+          <w:rFonts w:ascii="Calibri" w:hAnsi="Calibri" w:cs="Calibri"/>
+        </w:rPr>
+        <w:t xml:space="preserve"> that </w:t>
+      </w:r>
+      <w:r>
+        <w:rPr>
+          <w:rFonts w:ascii="Calibri" w:hAnsi="Calibri" w:cs="Calibri"/>
+          <w:highlight w:val="yellow"/>
+        </w:rPr>
+        <w:t xml:space="preserve">means </w:t>
+      </w:r>
+      <w:r>
+        <w:rPr>
+          <w:rFonts w:ascii="Calibri" w:hAnsi="Calibri" w:cs="Calibri"/>
+          <w:highlight w:val="yellow"/>
+        </w:rPr>
+        <w:t>“nothing” or “unknown”</w:t>
+      </w:r>
+    </w:p>
+    <w:p>
+      <w:pPr>
+        <w:rPr>
+          <w:rFonts w:ascii="Calibri" w:hAnsi="Calibri" w:cs="Calibri"/>
+        </w:rPr>
+      </w:pPr>
+    </w:p>
+    <w:p>
+      <w:pPr>
+        <w:rPr>
+          <w:rFonts w:ascii="Consolas" w:hAnsi="Consolas" w:cs="Calibri"/>
+          <w:sz w:val="22"/>
+          <w:szCs w:val="22"/>
+          <w:highlight w:val="cyan"/>
+        </w:rPr>
+      </w:pPr>
+      <w:r>
+        <w:rPr>
+          <w:rFonts w:ascii="Consolas" w:hAnsi="Consolas" w:cs="Calibri"/>
+          <w:sz w:val="22"/>
+          <w:szCs w:val="22"/>
+        </w:rPr>
+        <w:t xml:space="preserve">        </w:t>
+      </w:r>
+      <w:r>
+        <w:rPr>
+          <w:rFonts w:ascii="Consolas" w:hAnsi="Consolas" w:cs="Calibri"/>
+          <w:sz w:val="22"/>
+          <w:szCs w:val="22"/>
+          <w:highlight w:val="cyan"/>
+        </w:rPr>
+        <w:t>let age = null;</w:t>
+      </w:r>
+    </w:p>
+    <w:p>
+      <w:pPr>
+        <w:rPr>
+          <w:rFonts w:ascii="Consolas" w:hAnsi="Consolas" w:cs="Calibri"/>
+          <w:sz w:val="22"/>
+          <w:szCs w:val="22"/>
+        </w:rPr>
+      </w:pPr>
+      <w:r>
+        <w:rPr>
+          <w:rFonts w:ascii="Consolas" w:hAnsi="Consolas" w:cs="Calibri"/>
+          <w:sz w:val="22"/>
+          <w:szCs w:val="22"/>
+          <w:highlight w:val="cyan"/>
+        </w:rPr>
+        <w:t>        console.log(age); // null</w:t>
+      </w:r>
+    </w:p>
+    <w:p>
+      <w:pPr>
+        <w:rPr>
+          <w:rFonts w:ascii="Calibri" w:hAnsi="Calibri" w:cs="Calibri"/>
+        </w:rPr>
+      </w:pPr>
+    </w:p>
+    <w:p>
+      <w:pPr>
+        <w:pStyle w:val="Heading3"/>
+        <w:rPr>
+          <w:b/>
+          <w:bCs/>
+          <w:color w:val="auto"/>
+        </w:rPr>
+      </w:pPr>
+    </w:p>
+    <w:p>
+      <w:pPr>
+        <w:pStyle w:val="Heading3"/>
+        <w:rPr>
+          <w:b/>
+          <w:bCs/>
+          <w:color w:val="auto"/>
+        </w:rPr>
+      </w:pPr>
+      <w:r>
+        <w:rPr>
+          <w:b/>
+          <w:bCs/>
+          <w:color w:val="auto"/>
+        </w:rPr>
+        <w:t xml:space="preserve">6. </w:t>
+      </w:r>
+      <w:r>
+        <w:rPr>
+          <w:b/>
+          <w:bCs/>
+          <w:color w:val="auto"/>
+        </w:rPr>
+        <w:t>Undefined</w:t>
+      </w:r>
+    </w:p>
+    <w:p>
+      <w:pPr>
+        <w:rPr>
+          <w:rFonts w:ascii="Calibri" w:hAnsi="Calibri" w:cs="Calibri"/>
+        </w:rPr>
+      </w:pPr>
+    </w:p>
+    <w:p>
+      <w:pPr>
+        <w:rPr>
+          <w:rFonts w:ascii="Calibri" w:hAnsi="Calibri" w:cs="Calibri"/>
+        </w:rPr>
+      </w:pPr>
+      <w:r>
+        <w:rPr>
+          <w:rFonts w:ascii="Calibri" w:hAnsi="Calibri" w:cs="Calibri"/>
+          <w:highlight w:val="yellow"/>
+        </w:rPr>
+        <w:t>Undefined</w:t>
+      </w:r>
+      <w:r>
+        <w:rPr>
+          <w:rFonts w:ascii="Calibri" w:hAnsi="Calibri" w:cs="Calibri"/>
+        </w:rPr>
+        <w:t xml:space="preserve"> is </w:t>
+      </w:r>
+      <w:r>
+        <w:rPr>
+          <w:rFonts w:ascii="Calibri" w:hAnsi="Calibri" w:cs="Calibri"/>
+        </w:rPr>
+        <w:t xml:space="preserve">also </w:t>
+      </w:r>
+      <w:r>
+        <w:rPr>
+          <w:rFonts w:ascii="Calibri" w:hAnsi="Calibri" w:cs="Calibri"/>
+        </w:rPr>
+        <w:t xml:space="preserve">a </w:t>
+      </w:r>
+      <w:r>
+        <w:rPr>
+          <w:rFonts w:ascii="Calibri" w:hAnsi="Calibri" w:cs="Calibri"/>
+          <w:highlight w:val="yellow"/>
+        </w:rPr>
+        <w:t>special data type</w:t>
+      </w:r>
+      <w:r>
+        <w:rPr>
+          <w:rFonts w:ascii="Calibri" w:hAnsi="Calibri" w:cs="Calibri"/>
+        </w:rPr>
+        <w:t xml:space="preserve"> that </w:t>
+      </w:r>
+      <w:r>
+        <w:rPr>
+          <w:rFonts w:ascii="Calibri" w:hAnsi="Calibri" w:cs="Calibri"/>
+          <w:highlight w:val="yellow"/>
+        </w:rPr>
+        <w:t>means “</w:t>
+      </w:r>
+      <w:r>
+        <w:rPr>
+          <w:rFonts w:ascii="Calibri" w:hAnsi="Calibri" w:cs="Calibri"/>
+          <w:highlight w:val="yellow"/>
+        </w:rPr>
+        <w:t>v</w:t>
+      </w:r>
+      <w:r>
+        <w:rPr>
+          <w:rFonts w:ascii="Calibri" w:hAnsi="Calibri" w:cs="Calibri"/>
+          <w:highlight w:val="yellow"/>
+        </w:rPr>
+        <w:t>alue is not assigned</w:t>
+      </w:r>
+      <w:r>
+        <w:rPr>
+          <w:rFonts w:ascii="Calibri" w:hAnsi="Calibri" w:cs="Calibri"/>
+          <w:highlight w:val="yellow"/>
+        </w:rPr>
+        <w:t>”</w:t>
+      </w:r>
+    </w:p>
+    <w:p>
+      <w:pPr>
+        <w:rPr>
+          <w:rFonts w:ascii="Calibri" w:hAnsi="Calibri" w:cs="Calibri"/>
+        </w:rPr>
+      </w:pPr>
+    </w:p>
+    <w:p>
+      <w:pPr>
+        <w:pStyle w:val="Heading3"/>
+        <w:rPr>
+          <w:b/>
+          <w:bCs/>
+          <w:color w:val="auto"/>
+        </w:rPr>
+      </w:pPr>
+      <w:r>
+        <w:rPr>
+          <w:b/>
+          <w:bCs/>
+          <w:color w:val="auto"/>
+        </w:rPr>
+        <w:t>7</w:t>
+      </w:r>
+      <w:r>
+        <w:rPr>
+          <w:b/>
+          <w:bCs/>
+          <w:color w:val="auto"/>
         </w:rPr>
         <w:t xml:space="preserve">. </w:t>
       </w:r>
       <w:r>
         <w:rPr>
-          <w:rFonts w:ascii="Calibri" w:hAnsi="Calibri" w:cs="Calibri"/>
-          <w:highlight w:val="yellow"/>
-        </w:rPr>
-        <w:t>Sometimes</w:t>
-      </w:r>
-      <w:r>
-        <w:rPr>
-          <w:rFonts w:ascii="Calibri" w:hAnsi="Calibri" w:cs="Calibri"/>
-        </w:rPr>
-        <w:t xml:space="preserve">, it’s </w:t>
-      </w:r>
-      <w:r>
-        <w:rPr>
-          <w:rFonts w:ascii="Calibri" w:hAnsi="Calibri" w:cs="Calibri"/>
-          <w:highlight w:val="yellow"/>
-        </w:rPr>
-        <w:t>used</w:t>
+          <w:b/>
+          <w:bCs/>
+          <w:color w:val="auto"/>
+        </w:rPr>
+        <w:t>Objects</w:t>
+      </w:r>
+    </w:p>
+    <w:p/>
+    <w:p>
+      <w:pPr>
+        <w:rPr>
+          <w:rFonts w:ascii="Calibri" w:hAnsi="Calibri" w:cs="Calibri"/>
+        </w:rPr>
+      </w:pPr>
+      <w:r>
+        <w:rPr>
+          <w:rFonts w:ascii="Calibri" w:hAnsi="Calibri" w:cs="Calibri"/>
+          <w:highlight w:val="yellow"/>
+        </w:rPr>
+        <w:t>Objects</w:t>
+      </w:r>
+      <w:r>
+        <w:rPr>
+          <w:rFonts w:ascii="Calibri" w:hAnsi="Calibri" w:cs="Calibri"/>
+        </w:rPr>
+        <w:t xml:space="preserve"> are </w:t>
+      </w:r>
+      <w:r>
+        <w:rPr>
+          <w:rFonts w:ascii="Calibri" w:hAnsi="Calibri" w:cs="Calibri"/>
+          <w:highlight w:val="yellow"/>
+        </w:rPr>
+        <w:t>special</w:t>
+      </w:r>
+      <w:r>
+        <w:rPr>
+          <w:rFonts w:ascii="Calibri" w:hAnsi="Calibri" w:cs="Calibri"/>
+        </w:rPr>
+        <w:t>.</w:t>
+      </w:r>
+    </w:p>
+    <w:p>
+      <w:pPr>
+        <w:rPr>
+          <w:rFonts w:ascii="Calibri" w:hAnsi="Calibri" w:cs="Calibri"/>
+        </w:rPr>
+      </w:pPr>
+      <w:r>
+        <w:rPr>
+          <w:rFonts w:ascii="Calibri" w:hAnsi="Calibri" w:cs="Calibri"/>
+          <w:highlight w:val="yellow"/>
+        </w:rPr>
+        <w:t>Other data types</w:t>
+      </w:r>
+      <w:r>
+        <w:rPr>
+          <w:rFonts w:ascii="Calibri" w:hAnsi="Calibri" w:cs="Calibri"/>
+        </w:rPr>
+        <w:t xml:space="preserve"> are called </w:t>
+      </w:r>
+      <w:r>
+        <w:rPr>
+          <w:rFonts w:ascii="Calibri" w:hAnsi="Calibri" w:cs="Calibri"/>
+          <w:highlight w:val="yellow"/>
+        </w:rPr>
+        <w:t>“primitive”</w:t>
       </w:r>
       <w:r>
         <w:rPr>
@@ -10327,35 +12264,173 @@
       <w:r>
         <w:rPr>
           <w:rFonts w:ascii="Calibri" w:hAnsi="Calibri" w:cs="Calibri"/>
-          <w:highlight w:val="yellow"/>
-        </w:rPr>
-        <w:t>to write shorter code</w:t>
-      </w:r>
-      <w:r>
-        <w:rPr>
-          <w:rFonts w:ascii="Calibri" w:hAnsi="Calibri" w:cs="Calibri"/>
-        </w:rPr>
-        <w:t>, so we need to know it in order to understand what’s going on.</w:t>
-      </w:r>
-    </w:p>
-    <w:p>
-      <w:pPr>
-        <w:rPr>
-          <w:rFonts w:ascii="Calibri" w:hAnsi="Calibri" w:cs="Calibri"/>
-        </w:rPr>
-      </w:pPr>
-      <w:r>
-        <w:rPr>
-          <w:rFonts w:ascii="Calibri" w:hAnsi="Calibri" w:cs="Calibri"/>
-        </w:rPr>
-        <w:t xml:space="preserve">The comma operator allows us to </w:t>
-      </w:r>
-      <w:r>
-        <w:rPr>
-          <w:rFonts w:ascii="Calibri" w:hAnsi="Calibri" w:cs="Calibri"/>
-          <w:highlight w:val="yellow"/>
-        </w:rPr>
-        <w:t>evaluate several expressions, dividing them with a comma ,</w:t>
+        </w:rPr>
+        <w:t xml:space="preserve">because they can </w:t>
+      </w:r>
+      <w:r>
+        <w:rPr>
+          <w:rFonts w:ascii="Calibri" w:hAnsi="Calibri" w:cs="Calibri"/>
+          <w:highlight w:val="yellow"/>
+        </w:rPr>
+        <w:t xml:space="preserve">only contain a single </w:t>
+      </w:r>
+      <w:r>
+        <w:rPr>
+          <w:rFonts w:ascii="Calibri" w:hAnsi="Calibri" w:cs="Calibri"/>
+          <w:highlight w:val="yellow"/>
+        </w:rPr>
+        <w:t>value</w:t>
+      </w:r>
+      <w:r>
+        <w:rPr>
+          <w:rFonts w:ascii="Calibri" w:hAnsi="Calibri" w:cs="Calibri"/>
+          <w:highlight w:val="yellow"/>
+        </w:rPr>
+        <w:t xml:space="preserve"> type</w:t>
+      </w:r>
+      <w:r>
+        <w:rPr>
+          <w:rFonts w:ascii="Calibri" w:hAnsi="Calibri" w:cs="Calibri"/>
+        </w:rPr>
+        <w:t>.</w:t>
+      </w:r>
+      <w:r>
+        <w:rPr>
+          <w:rFonts w:ascii="Calibri" w:hAnsi="Calibri" w:cs="Calibri"/>
+        </w:rPr>
+        <w:t xml:space="preserve"> (string</w:t>
+      </w:r>
+      <w:r>
+        <w:rPr>
+          <w:rFonts w:ascii="Calibri" w:hAnsi="Calibri" w:cs="Calibri"/>
+        </w:rPr>
+        <w:t>s, numbers etc</w:t>
+      </w:r>
+      <w:r>
+        <w:rPr>
+          <w:rFonts w:ascii="Calibri" w:hAnsi="Calibri" w:cs="Calibri"/>
+        </w:rPr>
+        <w:t>)</w:t>
+      </w:r>
+    </w:p>
+    <w:p>
+      <w:pPr>
+        <w:rPr>
+          <w:rFonts w:ascii="Calibri" w:hAnsi="Calibri" w:cs="Calibri"/>
+        </w:rPr>
+      </w:pPr>
+      <w:r>
+        <w:rPr>
+          <w:rFonts w:ascii="Calibri" w:hAnsi="Calibri" w:cs="Calibri"/>
+          <w:highlight w:val="yellow"/>
+        </w:rPr>
+        <w:t xml:space="preserve">Objects </w:t>
+      </w:r>
+      <w:r>
+        <w:rPr>
+          <w:rFonts w:ascii="Calibri" w:hAnsi="Calibri" w:cs="Calibri"/>
+          <w:highlight w:val="yellow"/>
+        </w:rPr>
+        <w:t>are used to store </w:t>
+      </w:r>
+      <w:r>
+        <w:rPr>
+          <w:rFonts w:ascii="Calibri" w:hAnsi="Calibri" w:cs="Calibri"/>
+          <w:highlight w:val="yellow"/>
+        </w:rPr>
+        <w:t>multiple data types</w:t>
+      </w:r>
+      <w:r>
+        <w:rPr>
+          <w:rFonts w:ascii="Calibri" w:hAnsi="Calibri" w:cs="Calibri"/>
+        </w:rPr>
+        <w:t>.</w:t>
+      </w:r>
+    </w:p>
+    <w:p>
+      <w:pPr>
+        <w:rPr>
+          <w:rFonts w:ascii="Calibri" w:hAnsi="Calibri" w:cs="Calibri"/>
+        </w:rPr>
+      </w:pPr>
+    </w:p>
+    <w:p>
+      <w:pPr>
+        <w:rPr>
+          <w:rFonts w:ascii="Calibri" w:hAnsi="Calibri" w:cs="Calibri"/>
+        </w:rPr>
+      </w:pPr>
+      <w:r>
+        <w:rPr>
+          <w:rFonts w:ascii="Calibri" w:hAnsi="Calibri" w:cs="Calibri"/>
+          <w:highlight w:val="green"/>
+        </w:rPr>
+        <w:t>We will talk about them more later once we are accustomed to the primitive data types first.</w:t>
+      </w:r>
+    </w:p>
+    <w:p>
+      <w:pPr>
+        <w:rPr>
+          <w:rFonts w:ascii="Calibri" w:hAnsi="Calibri" w:cs="Calibri"/>
+        </w:rPr>
+      </w:pPr>
+    </w:p>
+    <w:p>
+      <w:pPr>
+        <w:pStyle w:val="Heading3"/>
+        <w:rPr>
+          <w:b/>
+          <w:bCs/>
+          <w:color w:val="auto"/>
+        </w:rPr>
+      </w:pPr>
+      <w:r>
+        <w:rPr>
+          <w:b/>
+          <w:bCs/>
+          <w:color w:val="auto"/>
+        </w:rPr>
+        <w:t>8. Symbols</w:t>
+      </w:r>
+    </w:p>
+    <w:p/>
+    <w:p>
+      <w:pPr>
+        <w:rPr>
+          <w:rFonts w:ascii="Calibri" w:hAnsi="Calibri" w:cs="Calibri"/>
+        </w:rPr>
+      </w:pPr>
+      <w:r>
+        <w:rPr>
+          <w:rFonts w:ascii="Calibri" w:hAnsi="Calibri" w:cs="Calibri"/>
+        </w:rPr>
+        <w:t>The </w:t>
+      </w:r>
+      <w:r>
+        <w:rPr>
+          <w:rFonts w:ascii="Calibri" w:hAnsi="Calibri" w:cs="Calibri"/>
+          <w:highlight w:val="yellow"/>
+        </w:rPr>
+        <w:t>symbol</w:t>
+      </w:r>
+      <w:r>
+        <w:rPr>
+          <w:rFonts w:ascii="Calibri" w:hAnsi="Calibri" w:cs="Calibri"/>
+        </w:rPr>
+        <w:t xml:space="preserve"> type is used </w:t>
+      </w:r>
+      <w:r>
+        <w:rPr>
+          <w:rFonts w:ascii="Calibri" w:hAnsi="Calibri" w:cs="Calibri"/>
+        </w:rPr>
+        <w:t xml:space="preserve">to </w:t>
+      </w:r>
+      <w:r>
+        <w:rPr>
+          <w:rFonts w:ascii="Calibri" w:hAnsi="Calibri" w:cs="Calibri"/>
+          <w:highlight w:val="yellow"/>
+        </w:rPr>
+        <w:t>create unique identifiers for objects</w:t>
       </w:r>
       <w:r>
         <w:rPr>
@@ -10363,175 +12438,258 @@
         </w:rPr>
         <w:t xml:space="preserve">. </w:t>
       </w:r>
-      <w:r>
-        <w:rPr>
-          <w:rFonts w:ascii="Calibri" w:hAnsi="Calibri" w:cs="Calibri"/>
-          <w:highlight w:val="yellow"/>
-        </w:rPr>
-        <w:t>Each of them is evaluated but only the result of the last one is returned</w:t>
-      </w:r>
-      <w:r>
-        <w:rPr>
-          <w:rFonts w:ascii="Calibri" w:hAnsi="Calibri" w:cs="Calibri"/>
-        </w:rPr>
-        <w:t>:</w:t>
-      </w:r>
-    </w:p>
-    <w:p>
-      <w:pPr>
-        <w:rPr>
-          <w:rFonts w:ascii="Calibri" w:hAnsi="Calibri" w:cs="Calibri"/>
-        </w:rPr>
-      </w:pPr>
-    </w:p>
-    <w:p>
-      <w:pPr>
-        <w:rPr>
-          <w:rFonts w:ascii="Consolas" w:hAnsi="Consolas" w:cs="Calibri"/>
-          <w:sz w:val="22"/>
-          <w:szCs w:val="22"/>
-          <w:highlight w:val="cyan"/>
-        </w:rPr>
-      </w:pPr>
-      <w:r>
-        <w:rPr>
-          <w:rFonts w:ascii="Consolas" w:hAnsi="Consolas" w:cs="Calibri"/>
-          <w:sz w:val="22"/>
-          <w:szCs w:val="22"/>
-          <w:highlight w:val="cyan"/>
-        </w:rPr>
-        <w:t>let a = (1 + 2, 3 + 4);</w:t>
-      </w:r>
-    </w:p>
-    <w:p>
-      <w:pPr>
-        <w:rPr>
-          <w:rFonts w:ascii="Consolas" w:hAnsi="Consolas" w:cs="Calibri"/>
-          <w:sz w:val="22"/>
-          <w:szCs w:val="22"/>
-          <w:highlight w:val="cyan"/>
-        </w:rPr>
-      </w:pPr>
-    </w:p>
-    <w:p>
-      <w:pPr>
-        <w:rPr>
-          <w:rFonts w:ascii="Consolas" w:hAnsi="Consolas" w:cs="Calibri"/>
-          <w:sz w:val="22"/>
-          <w:szCs w:val="22"/>
-        </w:rPr>
-      </w:pPr>
-      <w:r>
-        <w:rPr>
-          <w:rFonts w:ascii="Consolas" w:hAnsi="Consolas" w:cs="Calibri"/>
-          <w:sz w:val="22"/>
-          <w:szCs w:val="22"/>
-          <w:highlight w:val="cyan"/>
-        </w:rPr>
-        <w:t xml:space="preserve">alert( a ); // 7 </w:t>
-      </w:r>
-    </w:p>
-    <w:p>
-      <w:pPr>
-        <w:rPr>
-          <w:rFonts w:ascii="Consolas" w:hAnsi="Consolas" w:cs="Calibri"/>
-          <w:sz w:val="22"/>
-          <w:szCs w:val="22"/>
-        </w:rPr>
-      </w:pPr>
-    </w:p>
-    <w:p>
-      <w:pPr>
-        <w:rPr>
-          <w:rFonts w:ascii="Calibri" w:hAnsi="Calibri" w:cs="Calibri"/>
-        </w:rPr>
-      </w:pPr>
-      <w:r>
-        <w:rPr>
-          <w:rFonts w:ascii="Calibri" w:hAnsi="Calibri" w:cs="Calibri"/>
-        </w:rPr>
-        <w:t>Here</w:t>
-      </w:r>
-      <w:r>
-        <w:rPr>
-          <w:rFonts w:ascii="Calibri" w:hAnsi="Calibri" w:cs="Calibri"/>
-          <w:highlight w:val="yellow"/>
-        </w:rPr>
-        <w:t>, the first expression 1 + 2 is evaluated and its result is thrown away. Then, 3 + 4 is evaluated and returned as the result</w:t>
-      </w:r>
-      <w:r>
-        <w:rPr>
-          <w:rFonts w:ascii="Calibri" w:hAnsi="Calibri" w:cs="Calibri"/>
-        </w:rPr>
-        <w:t>.</w:t>
-      </w:r>
-    </w:p>
-    <w:p>
-      <w:pPr>
-        <w:rPr>
-          <w:rFonts w:ascii="Calibri" w:hAnsi="Calibri" w:cs="Calibri"/>
-        </w:rPr>
-      </w:pPr>
-    </w:p>
-    <w:p>
-      <w:pPr>
-        <w:rPr>
-          <w:rFonts w:ascii="Calibri" w:hAnsi="Calibri" w:cs="Calibri"/>
-        </w:rPr>
-      </w:pPr>
-      <w:r>
-        <w:rPr>
-          <w:rFonts w:ascii="Calibri" w:hAnsi="Calibri" w:cs="Calibri"/>
-        </w:rPr>
-        <w:t xml:space="preserve">Please note that the </w:t>
-      </w:r>
-      <w:r>
-        <w:rPr>
-          <w:rFonts w:ascii="Calibri" w:hAnsi="Calibri" w:cs="Calibri"/>
-          <w:highlight w:val="yellow"/>
-        </w:rPr>
-        <w:t>comma operator has very low precedence, lower than =, so parentheses are important in the example</w:t>
-      </w:r>
-      <w:r>
-        <w:rPr>
-          <w:rFonts w:ascii="Calibri" w:hAnsi="Calibri" w:cs="Calibri"/>
-        </w:rPr>
-        <w:t xml:space="preserve"> above.</w:t>
-      </w:r>
-    </w:p>
-    <w:p>
-      <w:pPr>
-        <w:rPr>
-          <w:rFonts w:ascii="Calibri" w:hAnsi="Calibri" w:cs="Calibri"/>
-        </w:rPr>
-      </w:pPr>
-      <w:r>
-        <w:rPr>
-          <w:rFonts w:ascii="Calibri" w:hAnsi="Calibri" w:cs="Calibri"/>
-        </w:rPr>
-        <w:t>Without them: a = 1 + 2, 3 + 4 evaluates + first, summing the numbers into a = 3, 7, then the assignment operator = assigns a = 3, and the rest is ignored. It’s like (a = 1 + 2), 3 + 4.</w:t>
-      </w:r>
-    </w:p>
-    <w:p>
-      <w:pPr>
-        <w:rPr>
-          <w:rFonts w:ascii="Calibri" w:hAnsi="Calibri" w:cs="Calibri"/>
-        </w:rPr>
-      </w:pPr>
-    </w:p>
-    <w:p>
-      <w:pPr>
-        <w:rPr>
-          <w:rFonts w:ascii="Calibri" w:hAnsi="Calibri" w:cs="Calibri"/>
-        </w:rPr>
-      </w:pPr>
-    </w:p>
-    <w:p>
-      <w:pPr>
-        <w:rPr>
-          <w:rFonts w:ascii="Calibri" w:hAnsi="Calibri" w:cs="Calibri"/>
-        </w:rPr>
-      </w:pPr>
+    </w:p>
+    <w:p>
+      <w:pPr>
+        <w:rPr>
+          <w:rFonts w:ascii="Calibri" w:hAnsi="Calibri" w:cs="Calibri"/>
+        </w:rPr>
+      </w:pPr>
+      <w:r>
+        <w:rPr>
+          <w:rFonts w:ascii="Calibri" w:hAnsi="Calibri" w:cs="Calibri"/>
+          <w:highlight w:val="green"/>
+        </w:rPr>
+        <w:t>We have to mention it here for the sake of completeness, but also postpone the details till we know objects.</w:t>
+      </w:r>
+    </w:p>
+    <w:p>
+      <w:pPr>
+        <w:rPr>
+          <w:rFonts w:ascii="Calibri" w:hAnsi="Calibri" w:cs="Calibri"/>
+        </w:rPr>
+      </w:pPr>
+    </w:p>
+    <w:p>
+      <w:pPr>
+        <w:pStyle w:val="Heading3"/>
+        <w:rPr>
+          <w:b/>
+          <w:bCs/>
+          <w:color w:val="auto"/>
+        </w:rPr>
+      </w:pPr>
+    </w:p>
+    <w:p>
+      <w:pPr>
+        <w:pStyle w:val="Heading3"/>
+        <w:rPr>
+          <w:b/>
+          <w:bCs/>
+          <w:color w:val="auto"/>
+        </w:rPr>
+      </w:pPr>
+      <w:proofErr w:type="spellStart"/>
+      <w:r>
+        <w:rPr>
+          <w:b/>
+          <w:bCs/>
+          <w:color w:val="auto"/>
+        </w:rPr>
+        <w:t>Typeof</w:t>
+      </w:r>
+      <w:proofErr w:type="spellEnd"/>
+      <w:r>
+        <w:rPr>
+          <w:b/>
+          <w:bCs/>
+          <w:color w:val="auto"/>
+        </w:rPr>
+        <w:t xml:space="preserve"> operator</w:t>
+      </w:r>
+    </w:p>
+    <w:p/>
+    <w:p>
+      <w:pPr>
+        <w:rPr>
+          <w:rFonts w:ascii="Calibri" w:hAnsi="Calibri" w:cs="Calibri"/>
+        </w:rPr>
+      </w:pPr>
+      <w:r>
+        <w:rPr>
+          <w:rFonts w:ascii="Calibri" w:hAnsi="Calibri" w:cs="Calibri"/>
+        </w:rPr>
+        <w:t xml:space="preserve">This </w:t>
+      </w:r>
+      <w:r>
+        <w:rPr>
+          <w:rFonts w:ascii="Calibri" w:hAnsi="Calibri" w:cs="Calibri"/>
+          <w:highlight w:val="yellow"/>
+        </w:rPr>
+        <w:t>checks what data type a value is</w:t>
+      </w:r>
+      <w:r>
+        <w:rPr>
+          <w:rFonts w:ascii="Calibri" w:hAnsi="Calibri" w:cs="Calibri"/>
+        </w:rPr>
+        <w:t xml:space="preserve">, as you know already. Use </w:t>
+      </w:r>
+      <w:proofErr w:type="spellStart"/>
+      <w:r>
+        <w:rPr>
+          <w:rFonts w:ascii="Calibri" w:hAnsi="Calibri" w:cs="Calibri"/>
+          <w:highlight w:val="yellow"/>
+        </w:rPr>
+        <w:t>typeof</w:t>
+      </w:r>
+      <w:proofErr w:type="spellEnd"/>
+    </w:p>
+    <w:p>
+      <w:pPr>
+        <w:rPr>
+          <w:rFonts w:ascii="Calibri" w:hAnsi="Calibri" w:cs="Calibri"/>
+        </w:rPr>
+      </w:pPr>
+      <w:r>
+        <w:rPr>
+          <w:rFonts w:ascii="Calibri" w:hAnsi="Calibri" w:cs="Calibri"/>
+          <w:highlight w:val="green"/>
+        </w:rPr>
+        <w:t xml:space="preserve">This ss is just some additional info about the </w:t>
+      </w:r>
+      <w:proofErr w:type="spellStart"/>
+      <w:r>
+        <w:rPr>
+          <w:rFonts w:ascii="Calibri" w:hAnsi="Calibri" w:cs="Calibri"/>
+          <w:highlight w:val="green"/>
+        </w:rPr>
+        <w:t>typeof</w:t>
+      </w:r>
+      <w:proofErr w:type="spellEnd"/>
+      <w:r>
+        <w:rPr>
+          <w:rFonts w:ascii="Calibri" w:hAnsi="Calibri" w:cs="Calibri"/>
+          <w:highlight w:val="green"/>
+        </w:rPr>
+        <w:t xml:space="preserve"> operator:</w:t>
+      </w:r>
+    </w:p>
+    <w:p>
+      <w:pPr>
+        <w:rPr>
+          <w:rFonts w:ascii="Calibri" w:hAnsi="Calibri" w:cs="Calibri"/>
+        </w:rPr>
+      </w:pPr>
+    </w:p>
+    <w:p>
+      <w:pPr>
+        <w:rPr>
+          <w:rFonts w:ascii="Calibri" w:hAnsi="Calibri" w:cs="Calibri"/>
+        </w:rPr>
+      </w:pPr>
+      <w:r>
+        <w:rPr>
+          <w:noProof/>
+        </w:rPr>
+        <w:drawing>
+          <wp:inline distT="0" distB="0" distL="0" distR="0" wp14:anchorId="0F1B47C2" wp14:editId="1D0D70B3">
+            <wp:extent cx="6070354" cy="3177540"/>
+            <wp:effectExtent l="0" t="0" r="6985" b="3810"/>
+            <wp:docPr id="397063480" name="Picture 1" descr="A screenshot of a computer&#10;&#10;Description automatically generated"/>
+            <wp:cNvGraphicFramePr>
+              <a:graphicFrameLocks xmlns:a="http://schemas.openxmlformats.org/drawingml/2006/main" noChangeAspect="1"/>
+            </wp:cNvGraphicFramePr>
+            <a:graphic xmlns:a="http://schemas.openxmlformats.org/drawingml/2006/main">
+              <a:graphicData uri="http://schemas.openxmlformats.org/drawingml/2006/picture">
+                <pic:pic xmlns:pic="http://schemas.openxmlformats.org/drawingml/2006/picture">
+                  <pic:nvPicPr>
+                    <pic:cNvPr id="397063480" name="Picture 1" descr="A screenshot of a computer&#10;&#10;Description automatically generated"/>
+                    <pic:cNvPicPr/>
+                  </pic:nvPicPr>
+                  <pic:blipFill rotWithShape="1">
+                    <a:blip r:embed="rId17"/>
+                    <a:srcRect l="24330" t="15600" r="4809" b="18456"/>
+                    <a:stretch/>
+                  </pic:blipFill>
+                  <pic:spPr bwMode="auto">
+                    <a:xfrm>
+                      <a:off x="0" y="0"/>
+                      <a:ext cx="6084461" cy="3184924"/>
+                    </a:xfrm>
+                    <a:prstGeom prst="rect">
+                      <a:avLst/>
+                    </a:prstGeom>
+                    <a:ln>
+                      <a:noFill/>
+                    </a:ln>
+                    <a:extLst>
+                      <a:ext uri="{53640926-AAD7-44D8-BBD7-CCE9431645EC}">
+                        <a14:shadowObscured xmlns:a14="http://schemas.microsoft.com/office/drawing/2010/main"/>
+                      </a:ext>
+                    </a:extLst>
+                  </pic:spPr>
+                </pic:pic>
+              </a:graphicData>
+            </a:graphic>
+          </wp:inline>
+        </w:drawing>
+      </w:r>
+    </w:p>
+    <w:p>
+      <w:pPr>
+        <w:rPr>
+          <w:rFonts w:ascii="Calibri" w:hAnsi="Calibri" w:cs="Calibri"/>
+        </w:rPr>
+      </w:pPr>
+      <w:r>
+        <w:rPr>
+          <w:rFonts w:ascii="Calibri" w:hAnsi="Calibri" w:cs="Calibri"/>
+          <w:highlight w:val="green"/>
+        </w:rPr>
+        <w:t>You may also come across another syntax: </w:t>
+      </w:r>
+      <w:proofErr w:type="spellStart"/>
+      <w:r>
+        <w:rPr>
+          <w:rFonts w:ascii="Calibri" w:hAnsi="Calibri" w:cs="Calibri"/>
+          <w:highlight w:val="green"/>
+        </w:rPr>
+        <w:t>typeof</w:t>
+      </w:r>
+      <w:proofErr w:type="spellEnd"/>
+      <w:r>
+        <w:rPr>
+          <w:rFonts w:ascii="Calibri" w:hAnsi="Calibri" w:cs="Calibri"/>
+          <w:highlight w:val="green"/>
+        </w:rPr>
+        <w:t>(x). It’s the same as </w:t>
+      </w:r>
+      <w:proofErr w:type="spellStart"/>
+      <w:r>
+        <w:rPr>
+          <w:rFonts w:ascii="Calibri" w:hAnsi="Calibri" w:cs="Calibri"/>
+          <w:highlight w:val="green"/>
+        </w:rPr>
+        <w:t>typeof</w:t>
+      </w:r>
+      <w:proofErr w:type="spellEnd"/>
+      <w:r>
+        <w:rPr>
+          <w:rFonts w:ascii="Calibri" w:hAnsi="Calibri" w:cs="Calibri"/>
+          <w:highlight w:val="green"/>
+        </w:rPr>
+        <w:t xml:space="preserve"> x.</w:t>
+      </w:r>
+      <w:r>
+        <w:rPr>
+          <w:rFonts w:ascii="Calibri" w:hAnsi="Calibri" w:cs="Calibri"/>
+          <w:highlight w:val="green"/>
+        </w:rPr>
+        <w:t xml:space="preserve"> The latter is more common</w:t>
+      </w:r>
+    </w:p>
+    <w:p>
+      <w:pPr>
+        <w:rPr>
+          <w:rFonts w:ascii="Calibri" w:hAnsi="Calibri" w:cs="Calibri"/>
+        </w:rPr>
+      </w:pPr>
+      <w:r>
+        <w:rPr>
+          <w:rFonts w:ascii="Calibri" w:hAnsi="Calibri" w:cs="Calibri"/>
+        </w:rPr>
+        <w:br/>
+      </w:r>
     </w:p>
     <w:sectPr>
       <w:pgSz w:w="11906" w:h="16838"/>
@@ -10867,6 +13025,119 @@
     </w:lvl>
   </w:abstractNum>
   <w:abstractNum w:abstractNumId="2" w15:restartNumberingAfterBreak="0">
+    <w:nsid w:val="2F4771A7"/>
+    <w:multiLevelType w:val="multilevel"/>
+    <w:tmpl w:val="AAF4C91E"/>
+    <w:lvl w:ilvl="0">
+      <w:start w:val="1"/>
+      <w:numFmt w:val="decimal"/>
+      <w:lvlText w:val="%1."/>
+      <w:lvlJc w:val="left"/>
+      <w:pPr>
+        <w:tabs>
+          <w:tab w:val="num" w:pos="720"/>
+        </w:tabs>
+        <w:ind w:left="720" w:hanging="360"/>
+      </w:pPr>
+    </w:lvl>
+    <w:lvl w:ilvl="1" w:tentative="1">
+      <w:start w:val="1"/>
+      <w:numFmt w:val="decimal"/>
+      <w:lvlText w:val="%2."/>
+      <w:lvlJc w:val="left"/>
+      <w:pPr>
+        <w:tabs>
+          <w:tab w:val="num" w:pos="1440"/>
+        </w:tabs>
+        <w:ind w:left="1440" w:hanging="360"/>
+      </w:pPr>
+    </w:lvl>
+    <w:lvl w:ilvl="2" w:tentative="1">
+      <w:start w:val="1"/>
+      <w:numFmt w:val="decimal"/>
+      <w:lvlText w:val="%3."/>
+      <w:lvlJc w:val="left"/>
+      <w:pPr>
+        <w:tabs>
+          <w:tab w:val="num" w:pos="2160"/>
+        </w:tabs>
+        <w:ind w:left="2160" w:hanging="360"/>
+      </w:pPr>
+    </w:lvl>
+    <w:lvl w:ilvl="3" w:tentative="1">
+      <w:start w:val="1"/>
+      <w:numFmt w:val="decimal"/>
+      <w:lvlText w:val="%4."/>
+      <w:lvlJc w:val="left"/>
+      <w:pPr>
+        <w:tabs>
+          <w:tab w:val="num" w:pos="2880"/>
+        </w:tabs>
+        <w:ind w:left="2880" w:hanging="360"/>
+      </w:pPr>
+    </w:lvl>
+    <w:lvl w:ilvl="4" w:tentative="1">
+      <w:start w:val="1"/>
+      <w:numFmt w:val="decimal"/>
+      <w:lvlText w:val="%5."/>
+      <w:lvlJc w:val="left"/>
+      <w:pPr>
+        <w:tabs>
+          <w:tab w:val="num" w:pos="3600"/>
+        </w:tabs>
+        <w:ind w:left="3600" w:hanging="360"/>
+      </w:pPr>
+    </w:lvl>
+    <w:lvl w:ilvl="5" w:tentative="1">
+      <w:start w:val="1"/>
+      <w:numFmt w:val="decimal"/>
+      <w:lvlText w:val="%6."/>
+      <w:lvlJc w:val="left"/>
+      <w:pPr>
+        <w:tabs>
+          <w:tab w:val="num" w:pos="4320"/>
+        </w:tabs>
+        <w:ind w:left="4320" w:hanging="360"/>
+      </w:pPr>
+    </w:lvl>
+    <w:lvl w:ilvl="6" w:tentative="1">
+      <w:start w:val="1"/>
+      <w:numFmt w:val="decimal"/>
+      <w:lvlText w:val="%7."/>
+      <w:lvlJc w:val="left"/>
+      <w:pPr>
+        <w:tabs>
+          <w:tab w:val="num" w:pos="5040"/>
+        </w:tabs>
+        <w:ind w:left="5040" w:hanging="360"/>
+      </w:pPr>
+    </w:lvl>
+    <w:lvl w:ilvl="7" w:tentative="1">
+      <w:start w:val="1"/>
+      <w:numFmt w:val="decimal"/>
+      <w:lvlText w:val="%8."/>
+      <w:lvlJc w:val="left"/>
+      <w:pPr>
+        <w:tabs>
+          <w:tab w:val="num" w:pos="5760"/>
+        </w:tabs>
+        <w:ind w:left="5760" w:hanging="360"/>
+      </w:pPr>
+    </w:lvl>
+    <w:lvl w:ilvl="8" w:tentative="1">
+      <w:start w:val="1"/>
+      <w:numFmt w:val="decimal"/>
+      <w:lvlText w:val="%9."/>
+      <w:lvlJc w:val="left"/>
+      <w:pPr>
+        <w:tabs>
+          <w:tab w:val="num" w:pos="6480"/>
+        </w:tabs>
+        <w:ind w:left="6480" w:hanging="360"/>
+      </w:pPr>
+    </w:lvl>
+  </w:abstractNum>
+  <w:abstractNum w:abstractNumId="3" w15:restartNumberingAfterBreak="0">
     <w:nsid w:val="3FC80B23"/>
     <w:multiLevelType w:val="hybridMultilevel"/>
     <w:tmpl w:val="F1E4590E"/>
@@ -10955,7 +13226,7 @@
       </w:pPr>
     </w:lvl>
   </w:abstractNum>
-  <w:abstractNum w:abstractNumId="3" w15:restartNumberingAfterBreak="0">
+  <w:abstractNum w:abstractNumId="4" w15:restartNumberingAfterBreak="0">
     <w:nsid w:val="59530DF3"/>
     <w:multiLevelType w:val="multilevel"/>
     <w:tmpl w:val="C136A932"/>
@@ -11104,17 +13375,112 @@
       </w:rPr>
     </w:lvl>
   </w:abstractNum>
+  <w:abstractNum w:abstractNumId="5" w15:restartNumberingAfterBreak="0">
+    <w:nsid w:val="613A474B"/>
+    <w:multiLevelType w:val="hybridMultilevel"/>
+    <w:tmpl w:val="FADED01E"/>
+    <w:lvl w:ilvl="0" w:tplc="0809000F">
+      <w:start w:val="1"/>
+      <w:numFmt w:val="decimal"/>
+      <w:lvlText w:val="%1."/>
+      <w:lvlJc w:val="left"/>
+      <w:pPr>
+        <w:ind w:left="720" w:hanging="360"/>
+      </w:pPr>
+      <w:rPr>
+        <w:rFonts w:hint="default"/>
+      </w:rPr>
+    </w:lvl>
+    <w:lvl w:ilvl="1" w:tplc="08090019" w:tentative="1">
+      <w:start w:val="1"/>
+      <w:numFmt w:val="lowerLetter"/>
+      <w:lvlText w:val="%2."/>
+      <w:lvlJc w:val="left"/>
+      <w:pPr>
+        <w:ind w:left="1440" w:hanging="360"/>
+      </w:pPr>
+    </w:lvl>
+    <w:lvl w:ilvl="2" w:tplc="0809001B" w:tentative="1">
+      <w:start w:val="1"/>
+      <w:numFmt w:val="lowerRoman"/>
+      <w:lvlText w:val="%3."/>
+      <w:lvlJc w:val="right"/>
+      <w:pPr>
+        <w:ind w:left="2160" w:hanging="180"/>
+      </w:pPr>
+    </w:lvl>
+    <w:lvl w:ilvl="3" w:tplc="0809000F" w:tentative="1">
+      <w:start w:val="1"/>
+      <w:numFmt w:val="decimal"/>
+      <w:lvlText w:val="%4."/>
+      <w:lvlJc w:val="left"/>
+      <w:pPr>
+        <w:ind w:left="2880" w:hanging="360"/>
+      </w:pPr>
+    </w:lvl>
+    <w:lvl w:ilvl="4" w:tplc="08090019" w:tentative="1">
+      <w:start w:val="1"/>
+      <w:numFmt w:val="lowerLetter"/>
+      <w:lvlText w:val="%5."/>
+      <w:lvlJc w:val="left"/>
+      <w:pPr>
+        <w:ind w:left="3600" w:hanging="360"/>
+      </w:pPr>
+    </w:lvl>
+    <w:lvl w:ilvl="5" w:tplc="0809001B" w:tentative="1">
+      <w:start w:val="1"/>
+      <w:numFmt w:val="lowerRoman"/>
+      <w:lvlText w:val="%6."/>
+      <w:lvlJc w:val="right"/>
+      <w:pPr>
+        <w:ind w:left="4320" w:hanging="180"/>
+      </w:pPr>
+    </w:lvl>
+    <w:lvl w:ilvl="6" w:tplc="0809000F" w:tentative="1">
+      <w:start w:val="1"/>
+      <w:numFmt w:val="decimal"/>
+      <w:lvlText w:val="%7."/>
+      <w:lvlJc w:val="left"/>
+      <w:pPr>
+        <w:ind w:left="5040" w:hanging="360"/>
+      </w:pPr>
+    </w:lvl>
+    <w:lvl w:ilvl="7" w:tplc="08090019" w:tentative="1">
+      <w:start w:val="1"/>
+      <w:numFmt w:val="lowerLetter"/>
+      <w:lvlText w:val="%8."/>
+      <w:lvlJc w:val="left"/>
+      <w:pPr>
+        <w:ind w:left="5760" w:hanging="360"/>
+      </w:pPr>
+    </w:lvl>
+    <w:lvl w:ilvl="8" w:tplc="0809001B" w:tentative="1">
+      <w:start w:val="1"/>
+      <w:numFmt w:val="lowerRoman"/>
+      <w:lvlText w:val="%9."/>
+      <w:lvlJc w:val="right"/>
+      <w:pPr>
+        <w:ind w:left="6480" w:hanging="180"/>
+      </w:pPr>
+    </w:lvl>
+  </w:abstractNum>
   <w:num w:numId="1" w16cid:durableId="241840811">
-    <w:abstractNumId w:val="2"/>
+    <w:abstractNumId w:val="3"/>
   </w:num>
   <w:num w:numId="2" w16cid:durableId="1240628892">
-    <w:abstractNumId w:val="3"/>
+    <w:abstractNumId w:val="4"/>
   </w:num>
   <w:num w:numId="3" w16cid:durableId="33849248">
     <w:abstractNumId w:val="1"/>
   </w:num>
   <w:num w:numId="4" w16cid:durableId="392776533">
     <w:abstractNumId w:val="0"/>
+  </w:num>
+  <w:num w:numId="5" w16cid:durableId="194124389">
+    <w:abstractNumId w:val="2"/>
+  </w:num>
+  <w:num w:numId="6" w16cid:durableId="1041173193">
+    <w:abstractNumId w:val="5"/>
   </w:num>
 </w:numbering>
 </file>

</xml_diff>